<commit_message>
added conclusions generation to admin side with implement security departament conclusions generation
</commit_message>
<xml_diff>
--- a/marer/templates/documents/issue_doc_ops_mgmt_conclusion.docx
+++ b/marer/templates/documents/issue_doc_ops_mgmt_conclusion.docx
@@ -1,6 +1,6 @@
 
 <file path=word/document.xml><?xml version="1.0" encoding="utf-8"?>
-<w:document xmlns:ve="http://schemas.openxmlformats.org/markup-compatibility/2006" xmlns:o="urn:schemas-microsoft-com:office:office" xmlns:r="http://schemas.openxmlformats.org/officeDocument/2006/relationships" xmlns:m="http://schemas.openxmlformats.org/officeDocument/2006/math" xmlns:v="urn:schemas-microsoft-com:vml" xmlns:wp="http://schemas.openxmlformats.org/drawingml/2006/wordprocessingDrawing" xmlns:w10="urn:schemas-microsoft-com:office:word" xmlns:w="http://schemas.openxmlformats.org/wordprocessingml/2006/main" xmlns:wne="http://schemas.microsoft.com/office/word/2006/wordml">
+<w:document xmlns:wpc="http://schemas.microsoft.com/office/word/2010/wordprocessingCanvas" xmlns:mc="http://schemas.openxmlformats.org/markup-compatibility/2006" xmlns:o="urn:schemas-microsoft-com:office:office" xmlns:r="http://schemas.openxmlformats.org/officeDocument/2006/relationships" xmlns:m="http://schemas.openxmlformats.org/officeDocument/2006/math" xmlns:v="urn:schemas-microsoft-com:vml" xmlns:wp14="http://schemas.microsoft.com/office/word/2010/wordprocessingDrawing" xmlns:wp="http://schemas.openxmlformats.org/drawingml/2006/wordprocessingDrawing" xmlns:w10="urn:schemas-microsoft-com:office:word" xmlns:w="http://schemas.openxmlformats.org/wordprocessingml/2006/main" xmlns:w14="http://schemas.microsoft.com/office/word/2010/wordml" xmlns:wpg="http://schemas.microsoft.com/office/word/2010/wordprocessingGroup" xmlns:wpi="http://schemas.microsoft.com/office/word/2010/wordprocessingInk" xmlns:wne="http://schemas.microsoft.com/office/word/2006/wordml" xmlns:wps="http://schemas.microsoft.com/office/word/2010/wordprocessingShape" mc:Ignorable="w14 wp14">
   <w:body>
     <w:p>
       <w:pPr>
@@ -105,17 +105,42 @@
     <w:p>
       <w:pPr>
         <w:spacing w:after="120"/>
+        <w:jc w:val="center"/>
         <w:rPr>
           <w:rFonts w:ascii="Times New Roman" w:hAnsi="Times New Roman"/>
           <w:b/>
+          <w:u w:val="single"/>
+          <w:lang w:val="en-US"/>
         </w:rPr>
       </w:pPr>
       <w:r>
         <w:rPr>
           <w:rFonts w:ascii="Times New Roman" w:hAnsi="Times New Roman"/>
           <w:b/>
-        </w:rPr>
-        <w:t>_____________________________________________________________________________________</w:t>
+          <w:u w:val="single"/>
+          <w:lang w:val="en-US"/>
+        </w:rPr>
+        <w:t>{</w:t>
+      </w:r>
+      <w:proofErr w:type="spellStart"/>
+      <w:r>
+        <w:rPr>
+          <w:rFonts w:ascii="Times New Roman" w:hAnsi="Times New Roman"/>
+          <w:b/>
+          <w:u w:val="single"/>
+          <w:lang w:val="en-US"/>
+        </w:rPr>
+        <w:t>issuer_full_name</w:t>
+      </w:r>
+      <w:proofErr w:type="spellEnd"/>
+      <w:r>
+        <w:rPr>
+          <w:rFonts w:ascii="Times New Roman" w:hAnsi="Times New Roman"/>
+          <w:b/>
+          <w:u w:val="single"/>
+          <w:lang w:val="en-US"/>
+        </w:rPr>
+        <w:t>}</w:t>
       </w:r>
     </w:p>
     <w:p>
@@ -155,21 +180,33 @@
           <w:rFonts w:ascii="Times New Roman" w:hAnsi="Times New Roman"/>
           <w:szCs w:val="16"/>
         </w:rPr>
-        <w:t>__</w:t>
+        <w:t xml:space="preserve"> </w:t>
       </w:r>
       <w:r>
         <w:rPr>
           <w:rFonts w:ascii="Times New Roman" w:hAnsi="Times New Roman"/>
           <w:szCs w:val="16"/>
-        </w:rPr>
-        <w:t>{issuer_inn}</w:t>
-      </w:r>
+          <w:u w:val="single"/>
+        </w:rPr>
+        <w:t>{</w:t>
+      </w:r>
+      <w:proofErr w:type="spellStart"/>
       <w:r>
         <w:rPr>
           <w:rFonts w:ascii="Times New Roman" w:hAnsi="Times New Roman"/>
           <w:szCs w:val="16"/>
-        </w:rPr>
-        <w:t>________________________________________________________________</w:t>
+          <w:u w:val="single"/>
+        </w:rPr>
+        <w:t>issuer_inn</w:t>
+      </w:r>
+      <w:proofErr w:type="spellEnd"/>
+      <w:r>
+        <w:rPr>
+          <w:rFonts w:ascii="Times New Roman" w:hAnsi="Times New Roman"/>
+          <w:szCs w:val="16"/>
+          <w:u w:val="single"/>
+        </w:rPr>
+        <w:t>}</w:t>
       </w:r>
     </w:p>
     <w:p>
@@ -201,6 +238,7 @@
         <w:rPr>
           <w:rFonts w:ascii="Times New Roman" w:hAnsi="Times New Roman"/>
           <w:szCs w:val="16"/>
+          <w:lang w:val="en-US"/>
         </w:rPr>
       </w:pPr>
       <w:r>
@@ -208,14 +246,142 @@
           <w:rFonts w:ascii="Times New Roman" w:hAnsi="Times New Roman"/>
           <w:szCs w:val="16"/>
         </w:rPr>
-        <w:t>Единоличный исполнительный орган:</w:t>
+        <w:t>Единоличный</w:t>
       </w:r>
       <w:r>
         <w:rPr>
           <w:rFonts w:ascii="Times New Roman" w:hAnsi="Times New Roman"/>
           <w:szCs w:val="16"/>
-        </w:rPr>
-        <w:t>____________________________________________________</w:t>
+          <w:lang w:val="en-US"/>
+        </w:rPr>
+        <w:t xml:space="preserve"> </w:t>
+      </w:r>
+      <w:r>
+        <w:rPr>
+          <w:rFonts w:ascii="Times New Roman" w:hAnsi="Times New Roman"/>
+          <w:szCs w:val="16"/>
+        </w:rPr>
+        <w:t>исполнительный</w:t>
+      </w:r>
+      <w:r>
+        <w:rPr>
+          <w:rFonts w:ascii="Times New Roman" w:hAnsi="Times New Roman"/>
+          <w:szCs w:val="16"/>
+          <w:lang w:val="en-US"/>
+        </w:rPr>
+        <w:t xml:space="preserve"> </w:t>
+      </w:r>
+      <w:r>
+        <w:rPr>
+          <w:rFonts w:ascii="Times New Roman" w:hAnsi="Times New Roman"/>
+          <w:szCs w:val="16"/>
+        </w:rPr>
+        <w:t>орган</w:t>
+      </w:r>
+      <w:r>
+        <w:rPr>
+          <w:rFonts w:ascii="Times New Roman" w:hAnsi="Times New Roman"/>
+          <w:szCs w:val="16"/>
+          <w:lang w:val="en-US"/>
+        </w:rPr>
+        <w:t>:</w:t>
+      </w:r>
+      <w:r>
+        <w:rPr>
+          <w:rFonts w:ascii="Times New Roman" w:hAnsi="Times New Roman"/>
+          <w:szCs w:val="16"/>
+          <w:lang w:val="en-US"/>
+        </w:rPr>
+        <w:t xml:space="preserve"> </w:t>
+      </w:r>
+      <w:r>
+        <w:rPr>
+          <w:rFonts w:ascii="Times New Roman" w:hAnsi="Times New Roman"/>
+          <w:szCs w:val="16"/>
+          <w:u w:val="single"/>
+          <w:lang w:val="en-US"/>
+        </w:rPr>
+        <w:t>{</w:t>
+      </w:r>
+      <w:proofErr w:type="spellStart"/>
+      <w:r>
+        <w:rPr>
+          <w:rFonts w:ascii="Times New Roman" w:hAnsi="Times New Roman"/>
+          <w:szCs w:val="16"/>
+          <w:u w:val="single"/>
+          <w:lang w:val="en-US"/>
+        </w:rPr>
+        <w:t>issuer_head_org_position_and_permissions</w:t>
+      </w:r>
+      <w:proofErr w:type="spellEnd"/>
+      <w:r>
+        <w:rPr>
+          <w:rFonts w:ascii="Times New Roman" w:hAnsi="Times New Roman"/>
+          <w:szCs w:val="16"/>
+          <w:u w:val="single"/>
+          <w:lang w:val="en-US"/>
+        </w:rPr>
+        <w:t>} {</w:t>
+      </w:r>
+      <w:proofErr w:type="spellStart"/>
+      <w:r>
+        <w:rPr>
+          <w:rFonts w:ascii="Times New Roman" w:hAnsi="Times New Roman"/>
+          <w:szCs w:val="16"/>
+          <w:u w:val="single"/>
+          <w:lang w:val="en-US"/>
+        </w:rPr>
+        <w:t>issuer_head_first_name</w:t>
+      </w:r>
+      <w:proofErr w:type="spellEnd"/>
+      <w:r>
+        <w:rPr>
+          <w:rFonts w:ascii="Times New Roman" w:hAnsi="Times New Roman"/>
+          <w:szCs w:val="16"/>
+          <w:u w:val="single"/>
+          <w:lang w:val="en-US"/>
+        </w:rPr>
+        <w:t>} {</w:t>
+      </w:r>
+      <w:proofErr w:type="spellStart"/>
+      <w:r>
+        <w:rPr>
+          <w:rFonts w:ascii="Times New Roman" w:hAnsi="Times New Roman"/>
+          <w:szCs w:val="16"/>
+          <w:u w:val="single"/>
+          <w:lang w:val="en-US"/>
+        </w:rPr>
+        <w:t>issuer_head_middle_name</w:t>
+      </w:r>
+      <w:proofErr w:type="spellEnd"/>
+      <w:r>
+        <w:rPr>
+          <w:rFonts w:ascii="Times New Roman" w:hAnsi="Times New Roman"/>
+          <w:szCs w:val="16"/>
+          <w:u w:val="single"/>
+          <w:lang w:val="en-US"/>
+        </w:rPr>
+        <w:t>} {</w:t>
+      </w:r>
+      <w:proofErr w:type="spellStart"/>
+      <w:r>
+        <w:rPr>
+          <w:rFonts w:ascii="Times New Roman" w:hAnsi="Times New Roman"/>
+          <w:szCs w:val="16"/>
+          <w:u w:val="single"/>
+          <w:lang w:val="en-US"/>
+        </w:rPr>
+        <w:t>issuer_head_last_name</w:t>
+      </w:r>
+      <w:proofErr w:type="spellEnd"/>
+      <w:r>
+        <w:rPr>
+          <w:rFonts w:ascii="Times New Roman" w:hAnsi="Times New Roman"/>
+          <w:szCs w:val="16"/>
+          <w:u w:val="single"/>
+          <w:lang w:val="en-US"/>
+        </w:rPr>
+        <w:t>}</w:t>
       </w:r>
     </w:p>
     <w:p>
@@ -226,6 +392,7 @@
           <w:b/>
           <w:sz w:val="16"/>
           <w:szCs w:val="16"/>
+          <w:lang w:val="en-US"/>
         </w:rPr>
       </w:pPr>
     </w:p>
@@ -337,7 +504,61 @@
         <w:rPr>
           <w:rFonts w:ascii="Times New Roman" w:hAnsi="Times New Roman"/>
         </w:rPr>
-        <w:t>____________________________________</w:t>
+        <w:t xml:space="preserve"> </w:t>
+      </w:r>
+      <w:r>
+        <w:rPr>
+          <w:rFonts w:ascii="Times New Roman" w:hAnsi="Times New Roman"/>
+          <w:u w:val="single"/>
+        </w:rPr>
+        <w:t>{</w:t>
+      </w:r>
+      <w:r>
+        <w:rPr>
+          <w:rFonts w:ascii="Times New Roman" w:hAnsi="Times New Roman"/>
+          <w:u w:val="single"/>
+          <w:lang w:val="en-US"/>
+        </w:rPr>
+        <w:t>tender</w:t>
+      </w:r>
+      <w:r>
+        <w:rPr>
+          <w:rFonts w:ascii="Times New Roman" w:hAnsi="Times New Roman"/>
+          <w:u w:val="single"/>
+        </w:rPr>
+        <w:t>_</w:t>
+      </w:r>
+      <w:proofErr w:type="spellStart"/>
+      <w:r>
+        <w:rPr>
+          <w:rFonts w:ascii="Times New Roman" w:hAnsi="Times New Roman"/>
+          <w:u w:val="single"/>
+          <w:lang w:val="en-US"/>
+        </w:rPr>
+        <w:t>gos</w:t>
+      </w:r>
+      <w:proofErr w:type="spellEnd"/>
+      <w:r>
+        <w:rPr>
+          <w:rFonts w:ascii="Times New Roman" w:hAnsi="Times New Roman"/>
+          <w:u w:val="single"/>
+        </w:rPr>
+        <w:t>_</w:t>
+      </w:r>
+      <w:r>
+        <w:rPr>
+          <w:rFonts w:ascii="Times New Roman" w:hAnsi="Times New Roman"/>
+          <w:u w:val="single"/>
+          <w:lang w:val="en-US"/>
+        </w:rPr>
+        <w:t>number</w:t>
+      </w:r>
+      <w:r>
+        <w:rPr>
+          <w:rFonts w:ascii="Times New Roman" w:hAnsi="Times New Roman"/>
+          <w:u w:val="single"/>
+        </w:rPr>
+        <w:t>}</w:t>
       </w:r>
     </w:p>
     <w:p>
@@ -345,13 +566,59 @@
         <w:spacing w:after="120"/>
         <w:rPr>
           <w:rFonts w:ascii="Times New Roman" w:hAnsi="Times New Roman"/>
+          <w:u w:val="single"/>
         </w:rPr>
       </w:pPr>
       <w:r>
         <w:rPr>
           <w:rFonts w:ascii="Times New Roman" w:hAnsi="Times New Roman"/>
         </w:rPr>
-        <w:t>Сумма Гарантии___________________________________________________________________</w:t>
+        <w:t>Сумма Гарантии</w:t>
+      </w:r>
+      <w:r>
+        <w:rPr>
+          <w:rFonts w:ascii="Times New Roman" w:hAnsi="Times New Roman"/>
+        </w:rPr>
+        <w:t xml:space="preserve"> </w:t>
+      </w:r>
+      <w:r>
+        <w:rPr>
+          <w:rFonts w:ascii="Times New Roman" w:hAnsi="Times New Roman"/>
+          <w:u w:val="single"/>
+        </w:rPr>
+        <w:t>{</w:t>
+      </w:r>
+      <w:proofErr w:type="spellStart"/>
+      <w:r>
+        <w:rPr>
+          <w:rFonts w:ascii="Times New Roman" w:hAnsi="Times New Roman"/>
+          <w:u w:val="single"/>
+          <w:lang w:val="en-US"/>
+        </w:rPr>
+        <w:t>bg</w:t>
+      </w:r>
+      <w:proofErr w:type="spellEnd"/>
+      <w:r>
+        <w:rPr>
+          <w:rFonts w:ascii="Times New Roman" w:hAnsi="Times New Roman"/>
+          <w:u w:val="single"/>
+        </w:rPr>
+        <w:t>_</w:t>
+      </w:r>
+      <w:r>
+        <w:rPr>
+          <w:rFonts w:ascii="Times New Roman" w:hAnsi="Times New Roman"/>
+          <w:u w:val="single"/>
+          <w:lang w:val="en-US"/>
+        </w:rPr>
+        <w:t>sum</w:t>
+      </w:r>
+      <w:r>
+        <w:rPr>
+          <w:rFonts w:ascii="Times New Roman" w:hAnsi="Times New Roman"/>
+          <w:u w:val="single"/>
+        </w:rPr>
+        <w:t>}</w:t>
       </w:r>
     </w:p>
     <w:p>
@@ -359,13 +626,48 @@
         <w:spacing w:after="0"/>
         <w:rPr>
           <w:rFonts w:ascii="Times New Roman" w:hAnsi="Times New Roman"/>
+          <w:u w:val="single"/>
+          <w:lang w:val="en-US"/>
         </w:rPr>
       </w:pPr>
       <w:r>
         <w:rPr>
           <w:rFonts w:ascii="Times New Roman" w:hAnsi="Times New Roman"/>
         </w:rPr>
-        <w:t>Срок Гарантии ___________________________________________________________________</w:t>
+        <w:t xml:space="preserve">Срок Гарантии </w:t>
+      </w:r>
+      <w:r>
+        <w:rPr>
+          <w:rFonts w:ascii="Times New Roman" w:hAnsi="Times New Roman"/>
+          <w:u w:val="single"/>
+        </w:rPr>
+        <w:t xml:space="preserve">до </w:t>
+      </w:r>
+      <w:r>
+        <w:rPr>
+          <w:rFonts w:ascii="Times New Roman" w:hAnsi="Times New Roman"/>
+          <w:u w:val="single"/>
+          <w:lang w:val="en-US"/>
+        </w:rPr>
+        <w:t>{</w:t>
+      </w:r>
+      <w:proofErr w:type="spellStart"/>
+      <w:r>
+        <w:rPr>
+          <w:rFonts w:ascii="Times New Roman" w:hAnsi="Times New Roman"/>
+          <w:u w:val="single"/>
+          <w:lang w:val="en-US"/>
+        </w:rPr>
+        <w:t>humanized_bg_end_date</w:t>
+      </w:r>
+      <w:proofErr w:type="spellEnd"/>
+      <w:r>
+        <w:rPr>
+          <w:rFonts w:ascii="Times New Roman" w:hAnsi="Times New Roman"/>
+          <w:u w:val="single"/>
+          <w:lang w:val="en-US"/>
+        </w:rPr>
+        <w:t>}</w:t>
       </w:r>
     </w:p>
     <w:p>
@@ -432,19 +734,60 @@
         <w:spacing w:after="120"/>
         <w:rPr>
           <w:rFonts w:ascii="Times New Roman" w:hAnsi="Times New Roman"/>
+          <w:lang w:val="en-US"/>
         </w:rPr>
       </w:pPr>
       <w:r>
         <w:rPr>
           <w:rFonts w:ascii="Times New Roman" w:hAnsi="Times New Roman"/>
         </w:rPr>
-        <w:t>Вид Гарантии</w:t>
-      </w:r>
-      <w:r>
-        <w:rPr>
-          <w:rFonts w:ascii="Times New Roman" w:hAnsi="Times New Roman"/>
-        </w:rPr>
-        <w:t>____________________________________________________________________</w:t>
+        <w:t>Вид</w:t>
+      </w:r>
+      <w:r>
+        <w:rPr>
+          <w:rFonts w:ascii="Times New Roman" w:hAnsi="Times New Roman"/>
+          <w:lang w:val="en-US"/>
+        </w:rPr>
+        <w:t xml:space="preserve"> </w:t>
+      </w:r>
+      <w:r>
+        <w:rPr>
+          <w:rFonts w:ascii="Times New Roman" w:hAnsi="Times New Roman"/>
+        </w:rPr>
+        <w:t>Гарантии</w:t>
+      </w:r>
+      <w:r>
+        <w:rPr>
+          <w:rFonts w:ascii="Times New Roman" w:hAnsi="Times New Roman"/>
+          <w:lang w:val="en-US"/>
+        </w:rPr>
+        <w:t xml:space="preserve"> </w:t>
+      </w:r>
+      <w:r>
+        <w:rPr>
+          <w:rFonts w:ascii="Times New Roman" w:hAnsi="Times New Roman"/>
+          <w:u w:val="single"/>
+          <w:lang w:val="en-US"/>
+        </w:rPr>
+        <w:t>{</w:t>
+      </w:r>
+      <w:proofErr w:type="spellStart"/>
+      <w:r>
+        <w:rPr>
+          <w:rFonts w:ascii="Times New Roman" w:hAnsi="Times New Roman"/>
+          <w:u w:val="single"/>
+          <w:lang w:val="en-US"/>
+        </w:rPr>
+        <w:t>issue.humanized_bg_type</w:t>
+      </w:r>
+      <w:proofErr w:type="spellEnd"/>
+      <w:r>
+        <w:rPr>
+          <w:rFonts w:ascii="Times New Roman" w:hAnsi="Times New Roman"/>
+          <w:u w:val="single"/>
+          <w:lang w:val="en-US"/>
+        </w:rPr>
+        <w:t>}</w:t>
       </w:r>
     </w:p>
     <w:p>
@@ -452,13 +795,194 @@
         <w:spacing w:after="120"/>
         <w:rPr>
           <w:rFonts w:ascii="Times New Roman" w:hAnsi="Times New Roman"/>
+          <w:lang w:val="en-US"/>
         </w:rPr>
       </w:pPr>
       <w:r>
         <w:rPr>
           <w:rFonts w:ascii="Times New Roman" w:hAnsi="Times New Roman"/>
         </w:rPr>
-        <w:t>Необходимость оформления Гарантии по форме Бенефициара__________________________</w:t>
+        <w:t>Необходимость</w:t>
+      </w:r>
+      <w:r>
+        <w:rPr>
+          <w:rFonts w:ascii="Times New Roman" w:hAnsi="Times New Roman"/>
+          <w:lang w:val="en-US"/>
+        </w:rPr>
+        <w:t xml:space="preserve"> </w:t>
+      </w:r>
+      <w:r>
+        <w:rPr>
+          <w:rFonts w:ascii="Times New Roman" w:hAnsi="Times New Roman"/>
+        </w:rPr>
+        <w:t>оформления</w:t>
+      </w:r>
+      <w:r>
+        <w:rPr>
+          <w:rFonts w:ascii="Times New Roman" w:hAnsi="Times New Roman"/>
+          <w:lang w:val="en-US"/>
+        </w:rPr>
+        <w:t xml:space="preserve"> </w:t>
+      </w:r>
+      <w:r>
+        <w:rPr>
+          <w:rFonts w:ascii="Times New Roman" w:hAnsi="Times New Roman"/>
+        </w:rPr>
+        <w:t>Гарантии</w:t>
+      </w:r>
+      <w:r>
+        <w:rPr>
+          <w:rFonts w:ascii="Times New Roman" w:hAnsi="Times New Roman"/>
+          <w:lang w:val="en-US"/>
+        </w:rPr>
+        <w:t xml:space="preserve"> </w:t>
+      </w:r>
+      <w:r>
+        <w:rPr>
+          <w:rFonts w:ascii="Times New Roman" w:hAnsi="Times New Roman"/>
+        </w:rPr>
+        <w:t>по</w:t>
+      </w:r>
+      <w:r>
+        <w:rPr>
+          <w:rFonts w:ascii="Times New Roman" w:hAnsi="Times New Roman"/>
+          <w:lang w:val="en-US"/>
+        </w:rPr>
+        <w:t xml:space="preserve"> </w:t>
+      </w:r>
+      <w:r>
+        <w:rPr>
+          <w:rFonts w:ascii="Times New Roman" w:hAnsi="Times New Roman"/>
+        </w:rPr>
+        <w:t>форме</w:t>
+      </w:r>
+      <w:r>
+        <w:rPr>
+          <w:rFonts w:ascii="Times New Roman" w:hAnsi="Times New Roman"/>
+          <w:lang w:val="en-US"/>
+        </w:rPr>
+        <w:t xml:space="preserve"> </w:t>
+      </w:r>
+      <w:r>
+        <w:rPr>
+          <w:rFonts w:ascii="Times New Roman" w:hAnsi="Times New Roman"/>
+        </w:rPr>
+        <w:t>Бенефициара</w:t>
+      </w:r>
+      <w:r>
+        <w:rPr>
+          <w:rFonts w:ascii="Times New Roman" w:hAnsi="Times New Roman"/>
+          <w:lang w:val="en-US"/>
+        </w:rPr>
+        <w:t xml:space="preserve"> </w:t>
+      </w:r>
+      <w:r>
+        <w:rPr>
+          <w:rFonts w:ascii="Times New Roman" w:hAnsi="Times New Roman"/>
+          <w:u w:val="single"/>
+          <w:lang w:val="en-US"/>
+        </w:rPr>
+        <w:t>{</w:t>
+      </w:r>
+      <w:proofErr w:type="spellStart"/>
+      <w:r>
+        <w:rPr>
+          <w:rFonts w:ascii="Times New Roman" w:hAnsi="Times New Roman"/>
+          <w:u w:val="single"/>
+          <w:lang w:val="en-US"/>
+        </w:rPr>
+        <w:t>issue</w:t>
+      </w:r>
+      <w:r>
+        <w:rPr>
+          <w:rFonts w:ascii="Times New Roman" w:hAnsi="Times New Roman"/>
+          <w:u w:val="single"/>
+          <w:lang w:val="en-US"/>
+        </w:rPr>
+        <w:t>.</w:t>
+      </w:r>
+      <w:r>
+        <w:rPr>
+          <w:rFonts w:ascii="Times New Roman" w:hAnsi="Times New Roman"/>
+          <w:u w:val="single"/>
+          <w:lang w:val="en-US"/>
+        </w:rPr>
+        <w:t>humanized</w:t>
+      </w:r>
+      <w:r>
+        <w:rPr>
+          <w:rFonts w:ascii="Times New Roman" w:hAnsi="Times New Roman"/>
+          <w:u w:val="single"/>
+          <w:lang w:val="en-US"/>
+        </w:rPr>
+        <w:t>_bg</w:t>
+      </w:r>
+      <w:r>
+        <w:rPr>
+          <w:rFonts w:ascii="Times New Roman" w:hAnsi="Times New Roman"/>
+          <w:u w:val="single"/>
+          <w:lang w:val="en-US"/>
+        </w:rPr>
+        <w:t>_</w:t>
+      </w:r>
+      <w:r>
+        <w:rPr>
+          <w:rFonts w:ascii="Times New Roman" w:hAnsi="Times New Roman"/>
+          <w:u w:val="single"/>
+          <w:lang w:val="en-US"/>
+        </w:rPr>
+        <w:t>is</w:t>
+      </w:r>
+      <w:r>
+        <w:rPr>
+          <w:rFonts w:ascii="Times New Roman" w:hAnsi="Times New Roman"/>
+          <w:u w:val="single"/>
+          <w:lang w:val="en-US"/>
+        </w:rPr>
+        <w:t>_</w:t>
+      </w:r>
+      <w:r>
+        <w:rPr>
+          <w:rFonts w:ascii="Times New Roman" w:hAnsi="Times New Roman"/>
+          <w:u w:val="single"/>
+          <w:lang w:val="en-US"/>
+        </w:rPr>
+        <w:t>benefe</w:t>
+      </w:r>
+      <w:bookmarkStart w:id="0" w:name="_GoBack"/>
+      <w:bookmarkEnd w:id="0"/>
+      <w:r>
+        <w:rPr>
+          <w:rFonts w:ascii="Times New Roman" w:hAnsi="Times New Roman"/>
+          <w:u w:val="single"/>
+          <w:lang w:val="en-US"/>
+        </w:rPr>
+        <w:t>ciary</w:t>
+      </w:r>
+      <w:r>
+        <w:rPr>
+          <w:rFonts w:ascii="Times New Roman" w:hAnsi="Times New Roman"/>
+          <w:u w:val="single"/>
+          <w:lang w:val="en-US"/>
+        </w:rPr>
+        <w:t>_</w:t>
+      </w:r>
+      <w:r>
+        <w:rPr>
+          <w:rFonts w:ascii="Times New Roman" w:hAnsi="Times New Roman"/>
+          <w:u w:val="single"/>
+          <w:lang w:val="en-US"/>
+        </w:rPr>
+        <w:t>form</w:t>
+      </w:r>
+      <w:proofErr w:type="spellEnd"/>
+      <w:r>
+        <w:rPr>
+          <w:rFonts w:ascii="Times New Roman" w:hAnsi="Times New Roman"/>
+          <w:u w:val="single"/>
+          <w:lang w:val="en-US"/>
+        </w:rPr>
+        <w:t>}</w:t>
       </w:r>
     </w:p>
     <w:p>
@@ -466,13 +990,94 @@
         <w:spacing w:after="120"/>
         <w:rPr>
           <w:rFonts w:ascii="Times New Roman" w:hAnsi="Times New Roman"/>
+          <w:lang w:val="en-US"/>
         </w:rPr>
       </w:pPr>
       <w:r>
         <w:rPr>
           <w:rFonts w:ascii="Times New Roman" w:hAnsi="Times New Roman"/>
         </w:rPr>
-        <w:t>Наличие в контракте аванса_____________________________________________________</w:t>
+        <w:t>Наличие</w:t>
+      </w:r>
+      <w:r>
+        <w:rPr>
+          <w:rFonts w:ascii="Times New Roman" w:hAnsi="Times New Roman"/>
+          <w:lang w:val="en-US"/>
+        </w:rPr>
+        <w:t xml:space="preserve"> </w:t>
+      </w:r>
+      <w:r>
+        <w:rPr>
+          <w:rFonts w:ascii="Times New Roman" w:hAnsi="Times New Roman"/>
+        </w:rPr>
+        <w:t>в</w:t>
+      </w:r>
+      <w:r>
+        <w:rPr>
+          <w:rFonts w:ascii="Times New Roman" w:hAnsi="Times New Roman"/>
+          <w:lang w:val="en-US"/>
+        </w:rPr>
+        <w:t xml:space="preserve"> </w:t>
+      </w:r>
+      <w:r>
+        <w:rPr>
+          <w:rFonts w:ascii="Times New Roman" w:hAnsi="Times New Roman"/>
+        </w:rPr>
+        <w:t>контракте</w:t>
+      </w:r>
+      <w:r>
+        <w:rPr>
+          <w:rFonts w:ascii="Times New Roman" w:hAnsi="Times New Roman"/>
+          <w:lang w:val="en-US"/>
+        </w:rPr>
+        <w:t xml:space="preserve"> </w:t>
+      </w:r>
+      <w:r>
+        <w:rPr>
+          <w:rFonts w:ascii="Times New Roman" w:hAnsi="Times New Roman"/>
+        </w:rPr>
+        <w:t>аванса</w:t>
+      </w:r>
+      <w:r>
+        <w:rPr>
+          <w:rFonts w:ascii="Times New Roman" w:hAnsi="Times New Roman"/>
+          <w:lang w:val="en-US"/>
+        </w:rPr>
+        <w:t xml:space="preserve"> </w:t>
+      </w:r>
+      <w:r>
+        <w:rPr>
+          <w:rFonts w:ascii="Times New Roman" w:hAnsi="Times New Roman"/>
+          <w:u w:val="single"/>
+          <w:lang w:val="en-US"/>
+        </w:rPr>
+        <w:t>{</w:t>
+      </w:r>
+      <w:proofErr w:type="spellStart"/>
+      <w:r>
+        <w:rPr>
+          <w:rFonts w:ascii="Times New Roman" w:hAnsi="Times New Roman"/>
+          <w:u w:val="single"/>
+          <w:lang w:val="en-US"/>
+        </w:rPr>
+        <w:t>issue.</w:t>
+      </w:r>
+      <w:r>
+        <w:rPr>
+          <w:rFonts w:ascii="Times New Roman" w:hAnsi="Times New Roman"/>
+          <w:u w:val="single"/>
+          <w:lang w:val="en-US"/>
+        </w:rPr>
+        <w:t>humanized_tender_has_prepayment</w:t>
+      </w:r>
+      <w:proofErr w:type="spellEnd"/>
+      <w:r>
+        <w:rPr>
+          <w:rFonts w:ascii="Times New Roman" w:hAnsi="Times New Roman"/>
+          <w:u w:val="single"/>
+          <w:lang w:val="en-US"/>
+        </w:rPr>
+        <w:t>}</w:t>
       </w:r>
     </w:p>
     <w:p>
@@ -480,6 +1085,7 @@
         <w:spacing w:after="120"/>
         <w:rPr>
           <w:rFonts w:ascii="Times New Roman" w:hAnsi="Times New Roman"/>
+          <w:u w:val="single"/>
         </w:rPr>
       </w:pPr>
       <w:r>
@@ -492,7 +1098,45 @@
         <w:rPr>
           <w:rFonts w:ascii="Times New Roman" w:hAnsi="Times New Roman"/>
         </w:rPr>
-        <w:t>_______</w:t>
+        <w:t xml:space="preserve"> </w:t>
+      </w:r>
+      <w:r>
+        <w:rPr>
+          <w:rFonts w:ascii="Times New Roman" w:hAnsi="Times New Roman"/>
+          <w:u w:val="single"/>
+        </w:rPr>
+        <w:t>{</w:t>
+      </w:r>
+      <w:r>
+        <w:rPr>
+          <w:rFonts w:ascii="Times New Roman" w:hAnsi="Times New Roman"/>
+          <w:u w:val="single"/>
+          <w:lang w:val="en-US"/>
+        </w:rPr>
+        <w:t>issue</w:t>
+      </w:r>
+      <w:r>
+        <w:rPr>
+          <w:rFonts w:ascii="Times New Roman" w:hAnsi="Times New Roman"/>
+          <w:u w:val="single"/>
+        </w:rPr>
+        <w:t>.</w:t>
+      </w:r>
+      <w:proofErr w:type="spellStart"/>
+      <w:r>
+        <w:rPr>
+          <w:rFonts w:ascii="Times New Roman" w:hAnsi="Times New Roman"/>
+          <w:u w:val="single"/>
+        </w:rPr>
+        <w:t>humanized_is_indisputable_charge_off</w:t>
+      </w:r>
+      <w:proofErr w:type="spellEnd"/>
+      <w:r>
+        <w:rPr>
+          <w:rFonts w:ascii="Times New Roman" w:hAnsi="Times New Roman"/>
+          <w:u w:val="single"/>
+        </w:rPr>
+        <w:t>}</w:t>
       </w:r>
     </w:p>
     <w:p>
@@ -500,19 +1144,62 @@
         <w:spacing w:after="0"/>
         <w:rPr>
           <w:rFonts w:ascii="Times New Roman" w:hAnsi="Times New Roman"/>
+          <w:u w:val="single"/>
+          <w:lang w:val="en-US"/>
         </w:rPr>
       </w:pPr>
       <w:r>
         <w:rPr>
           <w:rFonts w:ascii="Times New Roman" w:hAnsi="Times New Roman"/>
         </w:rPr>
-        <w:t>Бенефициар_________________________________________</w:t>
-      </w:r>
-      <w:r>
-        <w:rPr>
-          <w:rFonts w:ascii="Times New Roman" w:hAnsi="Times New Roman"/>
-        </w:rPr>
-        <w:t>_______________________________</w:t>
+        <w:t>Бенефициар</w:t>
+      </w:r>
+      <w:r>
+        <w:rPr>
+          <w:rFonts w:ascii="Times New Roman" w:hAnsi="Times New Roman"/>
+          <w:lang w:val="en-US"/>
+        </w:rPr>
+        <w:t xml:space="preserve"> </w:t>
+      </w:r>
+      <w:r>
+        <w:rPr>
+          <w:rFonts w:ascii="Times New Roman" w:hAnsi="Times New Roman"/>
+          <w:u w:val="single"/>
+          <w:lang w:val="en-US"/>
+        </w:rPr>
+        <w:t>{issue.beneficiary_owner_1.fio}</w:t>
+      </w:r>
+      <w:r>
+        <w:rPr>
+          <w:rFonts w:ascii="Times New Roman" w:hAnsi="Times New Roman"/>
+          <w:u w:val="single"/>
+          <w:lang w:val="en-US"/>
+        </w:rPr>
+        <w:t xml:space="preserve"> {issue.beneficiary_owner_1.inn_or_snils</w:t>
+      </w:r>
+      <w:r>
+        <w:rPr>
+          <w:rFonts w:ascii="Times New Roman" w:hAnsi="Times New Roman"/>
+          <w:u w:val="single"/>
+          <w:lang w:val="en-US"/>
+        </w:rPr>
+        <w:t>}</w:t>
+      </w:r>
+      <w:r>
+        <w:rPr>
+          <w:rFonts w:ascii="Times New Roman" w:hAnsi="Times New Roman"/>
+          <w:u w:val="single"/>
+          <w:lang w:val="en-US"/>
+        </w:rPr>
+        <w:t xml:space="preserve"> {issue.beneficiary_owner_1.legal_address</w:t>
+      </w:r>
+      <w:r>
+        <w:rPr>
+          <w:rFonts w:ascii="Times New Roman" w:hAnsi="Times New Roman"/>
+          <w:u w:val="single"/>
+          <w:lang w:val="en-US"/>
+        </w:rPr>
+        <w:t>}</w:t>
       </w:r>
     </w:p>
     <w:p>
@@ -560,7 +1247,19 @@
         <w:rPr>
           <w:rFonts w:ascii="Times New Roman" w:hAnsi="Times New Roman"/>
         </w:rPr>
-        <w:t>Начальная цена Контракта____________________________________________________________</w:t>
+        <w:t>Начальная цена Контракта</w:t>
+      </w:r>
+      <w:r>
+        <w:rPr>
+          <w:rFonts w:ascii="Times New Roman" w:hAnsi="Times New Roman"/>
+        </w:rPr>
+        <w:t xml:space="preserve"> </w:t>
+      </w:r>
+      <w:r>
+        <w:rPr>
+          <w:rFonts w:ascii="Times New Roman" w:hAnsi="Times New Roman"/>
+        </w:rPr>
+        <w:t>____________________________________________________________</w:t>
       </w:r>
     </w:p>
     <w:p>
@@ -574,7 +1273,19 @@
         <w:rPr>
           <w:rFonts w:ascii="Times New Roman" w:hAnsi="Times New Roman"/>
         </w:rPr>
-        <w:t>Сумма Контракта____________________________________________________________________</w:t>
+        <w:t>Сумма Контракта</w:t>
+      </w:r>
+      <w:r>
+        <w:rPr>
+          <w:rFonts w:ascii="Times New Roman" w:hAnsi="Times New Roman"/>
+        </w:rPr>
+        <w:t xml:space="preserve"> </w:t>
+      </w:r>
+      <w:r>
+        <w:rPr>
+          <w:rFonts w:ascii="Times New Roman" w:hAnsi="Times New Roman"/>
+        </w:rPr>
+        <w:t>____________________________________________________________________</w:t>
       </w:r>
     </w:p>
     <w:p>
@@ -588,7 +1299,19 @@
         <w:rPr>
           <w:rFonts w:ascii="Times New Roman" w:hAnsi="Times New Roman"/>
         </w:rPr>
-        <w:t>Процент снижения цены Контракта в ходе торгов_________________________________________</w:t>
+        <w:t>Процент снижения цены Контракта в ходе торгов</w:t>
+      </w:r>
+      <w:r>
+        <w:rPr>
+          <w:rFonts w:ascii="Times New Roman" w:hAnsi="Times New Roman"/>
+        </w:rPr>
+        <w:t xml:space="preserve"> </w:t>
+      </w:r>
+      <w:r>
+        <w:rPr>
+          <w:rFonts w:ascii="Times New Roman" w:hAnsi="Times New Roman"/>
+        </w:rPr>
+        <w:t>_________________________________________</w:t>
       </w:r>
     </w:p>
     <w:p>
@@ -695,8 +1418,29 @@
           <w:rFonts w:ascii="Times New Roman" w:hAnsi="Times New Roman"/>
           <w:bCs/>
           <w:u w:val="single"/>
-        </w:rPr>
-        <w:t xml:space="preserve">______________________ </w:t>
+          <w:lang w:val="en-US"/>
+        </w:rPr>
+        <w:t>{</w:t>
+      </w:r>
+      <w:proofErr w:type="spellStart"/>
+      <w:r>
+        <w:rPr>
+          <w:rFonts w:ascii="Times New Roman" w:hAnsi="Times New Roman"/>
+          <w:bCs/>
+          <w:u w:val="single"/>
+          <w:lang w:val="en-US"/>
+        </w:rPr>
+        <w:t>bg_sum</w:t>
+      </w:r>
+      <w:proofErr w:type="spellEnd"/>
+      <w:r>
+        <w:rPr>
+          <w:rFonts w:ascii="Times New Roman" w:hAnsi="Times New Roman"/>
+          <w:bCs/>
+          <w:u w:val="single"/>
+          <w:lang w:val="en-US"/>
+        </w:rPr>
+        <w:t xml:space="preserve">} </w:t>
       </w:r>
       <w:r>
         <w:rPr>
@@ -820,6 +1564,7 @@
           <w:rFonts w:ascii="Times New Roman" w:hAnsi="Times New Roman"/>
           <w:b/>
         </w:rPr>
+        <w:lastRenderedPageBreak/>
         <w:t>ОСНОВНЫЕ ФИНАНСОВЫЕ ПОКАЗАТЕЛИ КЛИЕНТА (</w:t>
       </w:r>
       <w:r>
@@ -836,7 +1581,7 @@
         <w:tblW w:w="4750" w:type="pct"/>
         <w:tblInd w:w="108" w:type="dxa"/>
         <w:tblLayout w:type="fixed"/>
-        <w:tblLook w:val="01E0"/>
+        <w:tblLook w:val="01E0" w:firstRow="1" w:lastRow="1" w:firstColumn="1" w:lastColumn="1" w:noHBand="0" w:noVBand="0"/>
       </w:tblPr>
       <w:tblGrid>
         <w:gridCol w:w="6286"/>
@@ -964,7 +1709,6 @@
               <w:rPr>
                 <w:rFonts w:ascii="Times New Roman" w:hAnsi="Times New Roman"/>
               </w:rPr>
-              <w:lastRenderedPageBreak/>
               <w:t>Чистые активы за Последний завершенный год/ за последний отчетный период *</w:t>
             </w:r>
           </w:p>
@@ -1084,6 +1828,27 @@
                 <w:rFonts w:ascii="Times New Roman" w:hAnsi="Times New Roman"/>
               </w:rPr>
             </w:pPr>
+            <w:r>
+              <w:rPr>
+                <w:rFonts w:ascii="Times New Roman" w:hAnsi="Times New Roman"/>
+                <w:lang w:val="en-US"/>
+              </w:rPr>
+              <w:t>{balance_code_</w:t>
+            </w:r>
+            <w:r>
+              <w:rPr>
+                <w:rFonts w:ascii="Times New Roman" w:hAnsi="Times New Roman"/>
+                <w:lang w:val="en-US"/>
+              </w:rPr>
+              <w:t>2110</w:t>
+            </w:r>
+            <w:r>
+              <w:rPr>
+                <w:rFonts w:ascii="Times New Roman" w:hAnsi="Times New Roman"/>
+                <w:lang w:val="en-US"/>
+              </w:rPr>
+              <w:t>_offset_1}</w:t>
+            </w:r>
           </w:p>
         </w:tc>
         <w:tc>
@@ -1108,6 +1873,27 @@
                 <w:rFonts w:ascii="Times New Roman" w:hAnsi="Times New Roman"/>
               </w:rPr>
             </w:pPr>
+            <w:r>
+              <w:rPr>
+                <w:rFonts w:ascii="Times New Roman" w:hAnsi="Times New Roman"/>
+                <w:lang w:val="en-US"/>
+              </w:rPr>
+              <w:t>{balance_code_</w:t>
+            </w:r>
+            <w:r>
+              <w:rPr>
+                <w:rFonts w:ascii="Times New Roman" w:hAnsi="Times New Roman"/>
+                <w:lang w:val="en-US"/>
+              </w:rPr>
+              <w:t>2110</w:t>
+            </w:r>
+            <w:r>
+              <w:rPr>
+                <w:rFonts w:ascii="Times New Roman" w:hAnsi="Times New Roman"/>
+                <w:lang w:val="en-US"/>
+              </w:rPr>
+              <w:t>_offset_0}</w:t>
+            </w:r>
           </w:p>
         </w:tc>
       </w:tr>
@@ -1164,6 +1950,27 @@
                 <w:b/>
               </w:rPr>
             </w:pPr>
+            <w:r>
+              <w:rPr>
+                <w:rFonts w:ascii="Times New Roman" w:hAnsi="Times New Roman"/>
+                <w:lang w:val="en-US"/>
+              </w:rPr>
+              <w:t>{balance_code_</w:t>
+            </w:r>
+            <w:r>
+              <w:rPr>
+                <w:rFonts w:ascii="Times New Roman" w:hAnsi="Times New Roman"/>
+                <w:lang w:val="en-US"/>
+              </w:rPr>
+              <w:t>2400</w:t>
+            </w:r>
+            <w:r>
+              <w:rPr>
+                <w:rFonts w:ascii="Times New Roman" w:hAnsi="Times New Roman"/>
+                <w:lang w:val="en-US"/>
+              </w:rPr>
+              <w:t>_offset_1}</w:t>
+            </w:r>
           </w:p>
         </w:tc>
         <w:tc>
@@ -1189,6 +1996,27 @@
                 <w:b/>
               </w:rPr>
             </w:pPr>
+            <w:r>
+              <w:rPr>
+                <w:rFonts w:ascii="Times New Roman" w:hAnsi="Times New Roman"/>
+                <w:lang w:val="en-US"/>
+              </w:rPr>
+              <w:t>{balance_code_</w:t>
+            </w:r>
+            <w:r>
+              <w:rPr>
+                <w:rFonts w:ascii="Times New Roman" w:hAnsi="Times New Roman"/>
+                <w:lang w:val="en-US"/>
+              </w:rPr>
+              <w:t>2400</w:t>
+            </w:r>
+            <w:r>
+              <w:rPr>
+                <w:rFonts w:ascii="Times New Roman" w:hAnsi="Times New Roman"/>
+                <w:lang w:val="en-US"/>
+              </w:rPr>
+              <w:t>_offset_0}</w:t>
+            </w:r>
           </w:p>
         </w:tc>
       </w:tr>
@@ -1226,7 +2054,7 @@
       <w:tblPr>
         <w:tblW w:w="9381" w:type="dxa"/>
         <w:tblInd w:w="95" w:type="dxa"/>
-        <w:tblLook w:val="04A0"/>
+        <w:tblLook w:val="04A0" w:firstRow="1" w:lastRow="0" w:firstColumn="1" w:lastColumn="0" w:noHBand="0" w:noVBand="1"/>
       </w:tblPr>
       <w:tblGrid>
         <w:gridCol w:w="537"/>
@@ -1463,7 +2291,6 @@
               </w:rPr>
               <w:t xml:space="preserve">№ </w:t>
             </w:r>
-            <w:proofErr w:type="spellStart"/>
             <w:proofErr w:type="gramStart"/>
             <w:r>
               <w:rPr>
@@ -1477,7 +2304,6 @@
               </w:rPr>
               <w:t>п</w:t>
             </w:r>
-            <w:proofErr w:type="spellEnd"/>
             <w:proofErr w:type="gramEnd"/>
             <w:r>
               <w:rPr>
@@ -1489,22 +2315,8 @@
                 <w:szCs w:val="18"/>
                 <w:lang w:eastAsia="ru-RU"/>
               </w:rPr>
-              <w:t>/</w:t>
-            </w:r>
-            <w:proofErr w:type="spellStart"/>
-            <w:r>
-              <w:rPr>
-                <w:rFonts w:ascii="Times New Roman" w:eastAsia="Times New Roman" w:hAnsi="Times New Roman"/>
-                <w:b/>
-                <w:bCs/>
-                <w:color w:val="000000"/>
-                <w:sz w:val="18"/>
-                <w:szCs w:val="18"/>
-                <w:lang w:eastAsia="ru-RU"/>
-              </w:rPr>
-              <w:t>п</w:t>
-            </w:r>
-            <w:proofErr w:type="spellEnd"/>
+              <w:t>/п</w:t>
+            </w:r>
           </w:p>
         </w:tc>
         <w:tc>
@@ -1800,33 +2612,7 @@
                 <w:szCs w:val="18"/>
                 <w:lang w:eastAsia="ru-RU"/>
               </w:rPr>
-              <w:t xml:space="preserve">Лимит на Принципала (группу взаимосвязанных Заемщиков) ВСЕХ обязательств Банка менее 15 000 </w:t>
-            </w:r>
-            <w:proofErr w:type="spellStart"/>
-            <w:r>
-              <w:rPr>
-                <w:rFonts w:ascii="Times New Roman" w:eastAsia="Times New Roman" w:hAnsi="Times New Roman"/>
-                <w:b/>
-                <w:bCs/>
-                <w:color w:val="000000"/>
-                <w:sz w:val="18"/>
-                <w:szCs w:val="18"/>
-                <w:lang w:eastAsia="ru-RU"/>
-              </w:rPr>
-              <w:t>000</w:t>
-            </w:r>
-            <w:proofErr w:type="spellEnd"/>
-            <w:r>
-              <w:rPr>
-                <w:rFonts w:ascii="Times New Roman" w:eastAsia="Times New Roman" w:hAnsi="Times New Roman"/>
-                <w:b/>
-                <w:bCs/>
-                <w:color w:val="000000"/>
-                <w:sz w:val="18"/>
-                <w:szCs w:val="18"/>
-                <w:lang w:eastAsia="ru-RU"/>
-              </w:rPr>
-              <w:t xml:space="preserve"> руб.</w:t>
+              <w:t>Лимит на Принципала (группу взаимосвязанных Заемщиков) ВСЕХ обязательств Банка менее 15 000 000 руб.</w:t>
             </w:r>
           </w:p>
         </w:tc>
@@ -2082,33 +2868,7 @@
                 <w:szCs w:val="18"/>
                 <w:lang w:eastAsia="ru-RU"/>
               </w:rPr>
-              <w:t xml:space="preserve">Наличие исполненного  государственного контракта за </w:t>
-            </w:r>
-            <w:proofErr w:type="gramStart"/>
-            <w:r>
-              <w:rPr>
-                <w:rFonts w:ascii="Times New Roman" w:eastAsia="Times New Roman" w:hAnsi="Times New Roman"/>
-                <w:b/>
-                <w:bCs/>
-                <w:color w:val="000000"/>
-                <w:sz w:val="18"/>
-                <w:szCs w:val="18"/>
-                <w:lang w:eastAsia="ru-RU"/>
-              </w:rPr>
-              <w:t>последние</w:t>
-            </w:r>
-            <w:proofErr w:type="gramEnd"/>
-            <w:r>
-              <w:rPr>
-                <w:rFonts w:ascii="Times New Roman" w:eastAsia="Times New Roman" w:hAnsi="Times New Roman"/>
-                <w:b/>
-                <w:bCs/>
-                <w:color w:val="000000"/>
-                <w:sz w:val="18"/>
-                <w:szCs w:val="18"/>
-                <w:lang w:eastAsia="ru-RU"/>
-              </w:rPr>
-              <w:t xml:space="preserve"> 3  года.</w:t>
+              <w:t>Наличие исполненного  государственного контракта за последние 3  года.</w:t>
             </w:r>
           </w:p>
         </w:tc>
@@ -4376,6 +5136,7 @@
                 <w:szCs w:val="18"/>
                 <w:lang w:eastAsia="ru-RU"/>
               </w:rPr>
+              <w:lastRenderedPageBreak/>
               <w:t>16*</w:t>
             </w:r>
           </w:p>
@@ -4612,7 +5373,6 @@
                 <w:szCs w:val="18"/>
                 <w:lang w:eastAsia="ru-RU"/>
               </w:rPr>
-              <w:lastRenderedPageBreak/>
               <w:t>Собственно заключение о возможности предоставления банковской гарантии:</w:t>
             </w:r>
           </w:p>
@@ -4823,7 +5583,7 @@
         <w:tblW w:w="4750" w:type="pct"/>
         <w:tblInd w:w="108" w:type="dxa"/>
         <w:tblLayout w:type="fixed"/>
-        <w:tblLook w:val="01E0"/>
+        <w:tblLook w:val="01E0" w:firstRow="1" w:lastRow="1" w:firstColumn="1" w:lastColumn="1" w:noHBand="0" w:noVBand="0"/>
       </w:tblPr>
       <w:tblGrid>
         <w:gridCol w:w="2977"/>
@@ -5959,7 +6719,7 @@
       </w:tr>
       <w:tr>
         <w:trPr>
-          <w:trHeight w:val="759"/>
+          <w:trHeight w:val="397"/>
         </w:trPr>
         <w:tc>
           <w:tcPr>
@@ -5995,17 +6755,6 @@
             </w:tcBorders>
             <w:vAlign w:val="center"/>
           </w:tcPr>
-          <w:p>
-            <w:pPr>
-              <w:pStyle w:val="a3"/>
-              <w:ind w:left="0"/>
-              <w:jc w:val="both"/>
-              <w:rPr>
-                <w:sz w:val="22"/>
-                <w:szCs w:val="22"/>
-              </w:rPr>
-            </w:pPr>
-          </w:p>
           <w:p>
             <w:pPr>
               <w:pStyle w:val="a3"/>
@@ -6646,7 +7395,7 @@
         <w:tblW w:w="4750" w:type="pct"/>
         <w:tblInd w:w="108" w:type="dxa"/>
         <w:tblLayout w:type="fixed"/>
-        <w:tblLook w:val="01E0"/>
+        <w:tblLook w:val="01E0" w:firstRow="1" w:lastRow="1" w:firstColumn="1" w:lastColumn="1" w:noHBand="0" w:noVBand="0"/>
       </w:tblPr>
       <w:tblGrid>
         <w:gridCol w:w="6983"/>
@@ -7032,7 +7781,7 @@
         <w:tblW w:w="4750" w:type="pct"/>
         <w:tblInd w:w="108" w:type="dxa"/>
         <w:tblLayout w:type="fixed"/>
-        <w:tblLook w:val="01E0"/>
+        <w:tblLook w:val="01E0" w:firstRow="1" w:lastRow="1" w:firstColumn="1" w:lastColumn="1" w:noHBand="0" w:noVBand="0"/>
       </w:tblPr>
       <w:tblGrid>
         <w:gridCol w:w="3719"/>
@@ -7339,7 +8088,6 @@
           <w:b/>
           <w:i/>
         </w:rPr>
-        <w:lastRenderedPageBreak/>
         <w:t xml:space="preserve">Положительное/ отрицательное </w:t>
       </w:r>
     </w:p>
@@ -7548,7 +8296,7 @@
 </file>
 
 <file path=word/styles.xml><?xml version="1.0" encoding="utf-8"?>
-<w:styles xmlns:r="http://schemas.openxmlformats.org/officeDocument/2006/relationships" xmlns:w="http://schemas.openxmlformats.org/wordprocessingml/2006/main">
+<w:styles xmlns:mc="http://schemas.openxmlformats.org/markup-compatibility/2006" xmlns:r="http://schemas.openxmlformats.org/officeDocument/2006/relationships" xmlns:w="http://schemas.openxmlformats.org/wordprocessingml/2006/main" xmlns:w14="http://schemas.microsoft.com/office/word/2010/wordml" mc:Ignorable="w14">
   <w:docDefaults>
     <w:rPrDefault>
       <w:rPr>
@@ -7722,7 +8470,6 @@
     <w:uiPriority w:val="99"/>
     <w:semiHidden/>
     <w:unhideWhenUsed/>
-    <w:qFormat/>
     <w:tblPr>
       <w:tblInd w:w="0" w:type="dxa"/>
       <w:tblCellMar>
@@ -7769,6 +8516,196 @@
       <w:szCs w:val="20"/>
       <w:lang w:eastAsia="ru-RU"/>
     </w:rPr>
+  </w:style>
+</w:styles>
+</file>
+
+<file path=word/stylesWithEffects.xml><?xml version="1.0" encoding="utf-8"?>
+<w:styles xmlns:wpc="http://schemas.microsoft.com/office/word/2010/wordprocessingCanvas" xmlns:mc="http://schemas.openxmlformats.org/markup-compatibility/2006" xmlns:o="urn:schemas-microsoft-com:office:office" xmlns:r="http://schemas.openxmlformats.org/officeDocument/2006/relationships" xmlns:m="http://schemas.openxmlformats.org/officeDocument/2006/math" xmlns:v="urn:schemas-microsoft-com:vml" xmlns:wp14="http://schemas.microsoft.com/office/word/2010/wordprocessingDrawing" xmlns:wp="http://schemas.openxmlformats.org/drawingml/2006/wordprocessingDrawing" xmlns:w10="urn:schemas-microsoft-com:office:word" xmlns:w="http://schemas.openxmlformats.org/wordprocessingml/2006/main" xmlns:w14="http://schemas.microsoft.com/office/word/2010/wordml" xmlns:wpg="http://schemas.microsoft.com/office/word/2010/wordprocessingGroup" xmlns:wpi="http://schemas.microsoft.com/office/word/2010/wordprocessingInk" xmlns:wne="http://schemas.microsoft.com/office/word/2006/wordml" xmlns:wps="http://schemas.microsoft.com/office/word/2010/wordprocessingShape" mc:Ignorable="w14 wp14">
+  <w:docDefaults>
+    <w:rPrDefault>
+      <w:rPr>
+        <w:rFonts w:asciiTheme="minorHAnsi" w:eastAsiaTheme="minorEastAsia" w:hAnsiTheme="minorHAnsi" w:cstheme="minorBidi"/>
+        <w:sz w:val="22"/>
+        <w:szCs w:val="22"/>
+        <w:lang w:val="ru-RU" w:eastAsia="ru-RU" w:bidi="ar-SA"/>
+      </w:rPr>
+    </w:rPrDefault>
+    <w:pPrDefault>
+      <w:pPr>
+        <w:spacing w:after="200" w:line="276" w:lineRule="auto"/>
+      </w:pPr>
+    </w:pPrDefault>
+  </w:docDefaults>
+  <w:latentStyles w:defLockedState="0" w:defUIPriority="99" w:defSemiHidden="1" w:defUnhideWhenUsed="1" w:defQFormat="0" w:count="267">
+    <w:lsdException w:name="Normal" w:semiHidden="0" w:uiPriority="0" w:unhideWhenUsed="0" w:qFormat="1"/>
+    <w:lsdException w:name="heading 1" w:semiHidden="0" w:uiPriority="9" w:unhideWhenUsed="0" w:qFormat="1"/>
+    <w:lsdException w:name="heading 2" w:uiPriority="9" w:qFormat="1"/>
+    <w:lsdException w:name="heading 3" w:uiPriority="9" w:qFormat="1"/>
+    <w:lsdException w:name="heading 4" w:uiPriority="9" w:qFormat="1"/>
+    <w:lsdException w:name="heading 5" w:uiPriority="9" w:qFormat="1"/>
+    <w:lsdException w:name="heading 6" w:uiPriority="9" w:qFormat="1"/>
+    <w:lsdException w:name="heading 7" w:uiPriority="9" w:qFormat="1"/>
+    <w:lsdException w:name="heading 8" w:uiPriority="9" w:qFormat="1"/>
+    <w:lsdException w:name="heading 9" w:uiPriority="9" w:qFormat="1"/>
+    <w:lsdException w:name="toc 1" w:uiPriority="39"/>
+    <w:lsdException w:name="toc 2" w:uiPriority="39"/>
+    <w:lsdException w:name="toc 3" w:uiPriority="39"/>
+    <w:lsdException w:name="toc 4" w:uiPriority="39"/>
+    <w:lsdException w:name="toc 5" w:uiPriority="39"/>
+    <w:lsdException w:name="toc 6" w:uiPriority="39"/>
+    <w:lsdException w:name="toc 7" w:uiPriority="39"/>
+    <w:lsdException w:name="toc 8" w:uiPriority="39"/>
+    <w:lsdException w:name="toc 9" w:uiPriority="39"/>
+    <w:lsdException w:name="caption" w:uiPriority="35" w:qFormat="1"/>
+    <w:lsdException w:name="Title" w:semiHidden="0" w:uiPriority="10" w:unhideWhenUsed="0" w:qFormat="1"/>
+    <w:lsdException w:name="Default Paragraph Font" w:uiPriority="1"/>
+    <w:lsdException w:name="Subtitle" w:semiHidden="0" w:uiPriority="11" w:unhideWhenUsed="0" w:qFormat="1"/>
+    <w:lsdException w:name="Strong" w:semiHidden="0" w:uiPriority="22" w:unhideWhenUsed="0" w:qFormat="1"/>
+    <w:lsdException w:name="Emphasis" w:semiHidden="0" w:uiPriority="20" w:unhideWhenUsed="0" w:qFormat="1"/>
+    <w:lsdException w:name="Table Grid" w:semiHidden="0" w:uiPriority="59" w:unhideWhenUsed="0"/>
+    <w:lsdException w:name="Placeholder Text" w:unhideWhenUsed="0"/>
+    <w:lsdException w:name="No Spacing" w:semiHidden="0" w:uiPriority="1" w:unhideWhenUsed="0" w:qFormat="1"/>
+    <w:lsdException w:name="Light Shading" w:semiHidden="0" w:uiPriority="60" w:unhideWhenUsed="0"/>
+    <w:lsdException w:name="Light List" w:semiHidden="0" w:uiPriority="61" w:unhideWhenUsed="0"/>
+    <w:lsdException w:name="Light Grid" w:semiHidden="0" w:uiPriority="62" w:unhideWhenUsed="0"/>
+    <w:lsdException w:name="Medium Shading 1" w:semiHidden="0" w:uiPriority="63" w:unhideWhenUsed="0"/>
+    <w:lsdException w:name="Medium Shading 2" w:semiHidden="0" w:uiPriority="64" w:unhideWhenUsed="0"/>
+    <w:lsdException w:name="Medium List 1" w:semiHidden="0" w:uiPriority="65" w:unhideWhenUsed="0"/>
+    <w:lsdException w:name="Medium List 2" w:semiHidden="0" w:uiPriority="66" w:unhideWhenUsed="0"/>
+    <w:lsdException w:name="Medium Grid 1" w:semiHidden="0" w:uiPriority="67" w:unhideWhenUsed="0"/>
+    <w:lsdException w:name="Medium Grid 2" w:semiHidden="0" w:uiPriority="68" w:unhideWhenUsed="0"/>
+    <w:lsdException w:name="Medium Grid 3" w:semiHidden="0" w:uiPriority="69" w:unhideWhenUsed="0"/>
+    <w:lsdException w:name="Dark List" w:semiHidden="0" w:uiPriority="70" w:unhideWhenUsed="0"/>
+    <w:lsdException w:name="Colorful Shading" w:semiHidden="0" w:uiPriority="71" w:unhideWhenUsed="0"/>
+    <w:lsdException w:name="Colorful List" w:semiHidden="0" w:uiPriority="72" w:unhideWhenUsed="0"/>
+    <w:lsdException w:name="Colorful Grid" w:semiHidden="0" w:uiPriority="73" w:unhideWhenUsed="0"/>
+    <w:lsdException w:name="Light Shading Accent 1" w:semiHidden="0" w:uiPriority="60" w:unhideWhenUsed="0"/>
+    <w:lsdException w:name="Light List Accent 1" w:semiHidden="0" w:uiPriority="61" w:unhideWhenUsed="0"/>
+    <w:lsdException w:name="Light Grid Accent 1" w:semiHidden="0" w:uiPriority="62" w:unhideWhenUsed="0"/>
+    <w:lsdException w:name="Medium Shading 1 Accent 1" w:semiHidden="0" w:uiPriority="63" w:unhideWhenUsed="0"/>
+    <w:lsdException w:name="Medium Shading 2 Accent 1" w:semiHidden="0" w:uiPriority="64" w:unhideWhenUsed="0"/>
+    <w:lsdException w:name="Medium List 1 Accent 1" w:semiHidden="0" w:uiPriority="65" w:unhideWhenUsed="0"/>
+    <w:lsdException w:name="Revision" w:unhideWhenUsed="0"/>
+    <w:lsdException w:name="List Paragraph" w:semiHidden="0" w:uiPriority="34" w:unhideWhenUsed="0" w:qFormat="1"/>
+    <w:lsdException w:name="Quote" w:semiHidden="0" w:uiPriority="29" w:unhideWhenUsed="0" w:qFormat="1"/>
+    <w:lsdException w:name="Intense Quote" w:semiHidden="0" w:uiPriority="30" w:unhideWhenUsed="0" w:qFormat="1"/>
+    <w:lsdException w:name="Medium List 2 Accent 1" w:semiHidden="0" w:uiPriority="66" w:unhideWhenUsed="0"/>
+    <w:lsdException w:name="Medium Grid 1 Accent 1" w:semiHidden="0" w:uiPriority="67" w:unhideWhenUsed="0"/>
+    <w:lsdException w:name="Medium Grid 2 Accent 1" w:semiHidden="0" w:uiPriority="68" w:unhideWhenUsed="0"/>
+    <w:lsdException w:name="Medium Grid 3 Accent 1" w:semiHidden="0" w:uiPriority="69" w:unhideWhenUsed="0"/>
+    <w:lsdException w:name="Dark List Accent 1" w:semiHidden="0" w:uiPriority="70" w:unhideWhenUsed="0"/>
+    <w:lsdException w:name="Colorful Shading Accent 1" w:semiHidden="0" w:uiPriority="71" w:unhideWhenUsed="0"/>
+    <w:lsdException w:name="Colorful List Accent 1" w:semiHidden="0" w:uiPriority="72" w:unhideWhenUsed="0"/>
+    <w:lsdException w:name="Colorful Grid Accent 1" w:semiHidden="0" w:uiPriority="73" w:unhideWhenUsed="0"/>
+    <w:lsdException w:name="Light Shading Accent 2" w:semiHidden="0" w:uiPriority="60" w:unhideWhenUsed="0"/>
+    <w:lsdException w:name="Light List Accent 2" w:semiHidden="0" w:uiPriority="61" w:unhideWhenUsed="0"/>
+    <w:lsdException w:name="Light Grid Accent 2" w:semiHidden="0" w:uiPriority="62" w:unhideWhenUsed="0"/>
+    <w:lsdException w:name="Medium Shading 1 Accent 2" w:semiHidden="0" w:uiPriority="63" w:unhideWhenUsed="0"/>
+    <w:lsdException w:name="Medium Shading 2 Accent 2" w:semiHidden="0" w:uiPriority="64" w:unhideWhenUsed="0"/>
+    <w:lsdException w:name="Medium List 1 Accent 2" w:semiHidden="0" w:uiPriority="65" w:unhideWhenUsed="0"/>
+    <w:lsdException w:name="Medium List 2 Accent 2" w:semiHidden="0" w:uiPriority="66" w:unhideWhenUsed="0"/>
+    <w:lsdException w:name="Medium Grid 1 Accent 2" w:semiHidden="0" w:uiPriority="67" w:unhideWhenUsed="0"/>
+    <w:lsdException w:name="Medium Grid 2 Accent 2" w:semiHidden="0" w:uiPriority="68" w:unhideWhenUsed="0"/>
+    <w:lsdException w:name="Medium Grid 3 Accent 2" w:semiHidden="0" w:uiPriority="69" w:unhideWhenUsed="0"/>
+    <w:lsdException w:name="Dark List Accent 2" w:semiHidden="0" w:uiPriority="70" w:unhideWhenUsed="0"/>
+    <w:lsdException w:name="Colorful Shading Accent 2" w:semiHidden="0" w:uiPriority="71" w:unhideWhenUsed="0"/>
+    <w:lsdException w:name="Colorful List Accent 2" w:semiHidden="0" w:uiPriority="72" w:unhideWhenUsed="0"/>
+    <w:lsdException w:name="Colorful Grid Accent 2" w:semiHidden="0" w:uiPriority="73" w:unhideWhenUsed="0"/>
+    <w:lsdException w:name="Light Shading Accent 3" w:semiHidden="0" w:uiPriority="60" w:unhideWhenUsed="0"/>
+    <w:lsdException w:name="Light List Accent 3" w:semiHidden="0" w:uiPriority="61" w:unhideWhenUsed="0"/>
+    <w:lsdException w:name="Light Grid Accent 3" w:semiHidden="0" w:uiPriority="62" w:unhideWhenUsed="0"/>
+    <w:lsdException w:name="Medium Shading 1 Accent 3" w:semiHidden="0" w:uiPriority="63" w:unhideWhenUsed="0"/>
+    <w:lsdException w:name="Medium Shading 2 Accent 3" w:semiHidden="0" w:uiPriority="64" w:unhideWhenUsed="0"/>
+    <w:lsdException w:name="Medium List 1 Accent 3" w:semiHidden="0" w:uiPriority="65" w:unhideWhenUsed="0"/>
+    <w:lsdException w:name="Medium List 2 Accent 3" w:semiHidden="0" w:uiPriority="66" w:unhideWhenUsed="0"/>
+    <w:lsdException w:name="Medium Grid 1 Accent 3" w:semiHidden="0" w:uiPriority="67" w:unhideWhenUsed="0"/>
+    <w:lsdException w:name="Medium Grid 2 Accent 3" w:semiHidden="0" w:uiPriority="68" w:unhideWhenUsed="0"/>
+    <w:lsdException w:name="Medium Grid 3 Accent 3" w:semiHidden="0" w:uiPriority="69" w:unhideWhenUsed="0"/>
+    <w:lsdException w:name="Dark List Accent 3" w:semiHidden="0" w:uiPriority="70" w:unhideWhenUsed="0"/>
+    <w:lsdException w:name="Colorful Shading Accent 3" w:semiHidden="0" w:uiPriority="71" w:unhideWhenUsed="0"/>
+    <w:lsdException w:name="Colorful List Accent 3" w:semiHidden="0" w:uiPriority="72" w:unhideWhenUsed="0"/>
+    <w:lsdException w:name="Colorful Grid Accent 3" w:semiHidden="0" w:uiPriority="73" w:unhideWhenUsed="0"/>
+    <w:lsdException w:name="Light Shading Accent 4" w:semiHidden="0" w:uiPriority="60" w:unhideWhenUsed="0"/>
+    <w:lsdException w:name="Light List Accent 4" w:semiHidden="0" w:uiPriority="61" w:unhideWhenUsed="0"/>
+    <w:lsdException w:name="Light Grid Accent 4" w:semiHidden="0" w:uiPriority="62" w:unhideWhenUsed="0"/>
+    <w:lsdException w:name="Medium Shading 1 Accent 4" w:semiHidden="0" w:uiPriority="63" w:unhideWhenUsed="0"/>
+    <w:lsdException w:name="Medium Shading 2 Accent 4" w:semiHidden="0" w:uiPriority="64" w:unhideWhenUsed="0"/>
+    <w:lsdException w:name="Medium List 1 Accent 4" w:semiHidden="0" w:uiPriority="65" w:unhideWhenUsed="0"/>
+    <w:lsdException w:name="Medium List 2 Accent 4" w:semiHidden="0" w:uiPriority="66" w:unhideWhenUsed="0"/>
+    <w:lsdException w:name="Medium Grid 1 Accent 4" w:semiHidden="0" w:uiPriority="67" w:unhideWhenUsed="0"/>
+    <w:lsdException w:name="Medium Grid 2 Accent 4" w:semiHidden="0" w:uiPriority="68" w:unhideWhenUsed="0"/>
+    <w:lsdException w:name="Medium Grid 3 Accent 4" w:semiHidden="0" w:uiPriority="69" w:unhideWhenUsed="0"/>
+    <w:lsdException w:name="Dark List Accent 4" w:semiHidden="0" w:uiPriority="70" w:unhideWhenUsed="0"/>
+    <w:lsdException w:name="Colorful Shading Accent 4" w:semiHidden="0" w:uiPriority="71" w:unhideWhenUsed="0"/>
+    <w:lsdException w:name="Colorful List Accent 4" w:semiHidden="0" w:uiPriority="72" w:unhideWhenUsed="0"/>
+    <w:lsdException w:name="Colorful Grid Accent 4" w:semiHidden="0" w:uiPriority="73" w:unhideWhenUsed="0"/>
+    <w:lsdException w:name="Light Shading Accent 5" w:semiHidden="0" w:uiPriority="60" w:unhideWhenUsed="0"/>
+    <w:lsdException w:name="Light List Accent 5" w:semiHidden="0" w:uiPriority="61" w:unhideWhenUsed="0"/>
+    <w:lsdException w:name="Light Grid Accent 5" w:semiHidden="0" w:uiPriority="62" w:unhideWhenUsed="0"/>
+    <w:lsdException w:name="Medium Shading 1 Accent 5" w:semiHidden="0" w:uiPriority="63" w:unhideWhenUsed="0"/>
+    <w:lsdException w:name="Medium Shading 2 Accent 5" w:semiHidden="0" w:uiPriority="64" w:unhideWhenUsed="0"/>
+    <w:lsdException w:name="Medium List 1 Accent 5" w:semiHidden="0" w:uiPriority="65" w:unhideWhenUsed="0"/>
+    <w:lsdException w:name="Medium List 2 Accent 5" w:semiHidden="0" w:uiPriority="66" w:unhideWhenUsed="0"/>
+    <w:lsdException w:name="Medium Grid 1 Accent 5" w:semiHidden="0" w:uiPriority="67" w:unhideWhenUsed="0"/>
+    <w:lsdException w:name="Medium Grid 2 Accent 5" w:semiHidden="0" w:uiPriority="68" w:unhideWhenUsed="0"/>
+    <w:lsdException w:name="Medium Grid 3 Accent 5" w:semiHidden="0" w:uiPriority="69" w:unhideWhenUsed="0"/>
+    <w:lsdException w:name="Dark List Accent 5" w:semiHidden="0" w:uiPriority="70" w:unhideWhenUsed="0"/>
+    <w:lsdException w:name="Colorful Shading Accent 5" w:semiHidden="0" w:uiPriority="71" w:unhideWhenUsed="0"/>
+    <w:lsdException w:name="Colorful List Accent 5" w:semiHidden="0" w:uiPriority="72" w:unhideWhenUsed="0"/>
+    <w:lsdException w:name="Colorful Grid Accent 5" w:semiHidden="0" w:uiPriority="73" w:unhideWhenUsed="0"/>
+    <w:lsdException w:name="Light Shading Accent 6" w:semiHidden="0" w:uiPriority="60" w:unhideWhenUsed="0"/>
+    <w:lsdException w:name="Light List Accent 6" w:semiHidden="0" w:uiPriority="61" w:unhideWhenUsed="0"/>
+    <w:lsdException w:name="Light Grid Accent 6" w:semiHidden="0" w:uiPriority="62" w:unhideWhenUsed="0"/>
+    <w:lsdException w:name="Medium Shading 1 Accent 6" w:semiHidden="0" w:uiPriority="63" w:unhideWhenUsed="0"/>
+    <w:lsdException w:name="Medium Shading 2 Accent 6" w:semiHidden="0" w:uiPriority="64" w:unhideWhenUsed="0"/>
+    <w:lsdException w:name="Medium List 1 Accent 6" w:semiHidden="0" w:uiPriority="65" w:unhideWhenUsed="0"/>
+    <w:lsdException w:name="Medium List 2 Accent 6" w:semiHidden="0" w:uiPriority="66" w:unhideWhenUsed="0"/>
+    <w:lsdException w:name="Medium Grid 1 Accent 6" w:semiHidden="0" w:uiPriority="67" w:unhideWhenUsed="0"/>
+    <w:lsdException w:name="Medium Grid 2 Accent 6" w:semiHidden="0" w:uiPriority="68" w:unhideWhenUsed="0"/>
+    <w:lsdException w:name="Medium Grid 3 Accent 6" w:semiHidden="0" w:uiPriority="69" w:unhideWhenUsed="0"/>
+    <w:lsdException w:name="Dark List Accent 6" w:semiHidden="0" w:uiPriority="70" w:unhideWhenUsed="0"/>
+    <w:lsdException w:name="Colorful Shading Accent 6" w:semiHidden="0" w:uiPriority="71" w:unhideWhenUsed="0"/>
+    <w:lsdException w:name="Colorful List Accent 6" w:semiHidden="0" w:uiPriority="72" w:unhideWhenUsed="0"/>
+    <w:lsdException w:name="Colorful Grid Accent 6" w:semiHidden="0" w:uiPriority="73" w:unhideWhenUsed="0"/>
+    <w:lsdException w:name="Subtle Emphasis" w:semiHidden="0" w:uiPriority="19" w:unhideWhenUsed="0" w:qFormat="1"/>
+    <w:lsdException w:name="Intense Emphasis" w:semiHidden="0" w:uiPriority="21" w:unhideWhenUsed="0" w:qFormat="1"/>
+    <w:lsdException w:name="Subtle Reference" w:semiHidden="0" w:uiPriority="31" w:unhideWhenUsed="0" w:qFormat="1"/>
+    <w:lsdException w:name="Intense Reference" w:semiHidden="0" w:uiPriority="32" w:unhideWhenUsed="0" w:qFormat="1"/>
+    <w:lsdException w:name="Book Title" w:semiHidden="0" w:uiPriority="33" w:unhideWhenUsed="0" w:qFormat="1"/>
+    <w:lsdException w:name="Bibliography" w:uiPriority="37"/>
+    <w:lsdException w:name="TOC Heading" w:uiPriority="39" w:qFormat="1"/>
+  </w:latentStyles>
+  <w:style w:type="paragraph" w:default="1" w:styleId="a">
+    <w:name w:val="Normal"/>
+    <w:qFormat/>
+  </w:style>
+  <w:style w:type="character" w:default="1" w:styleId="a0">
+    <w:name w:val="Default Paragraph Font"/>
+    <w:uiPriority w:val="1"/>
+    <w:semiHidden/>
+    <w:unhideWhenUsed/>
+  </w:style>
+  <w:style w:type="table" w:default="1" w:styleId="a1">
+    <w:name w:val="Normal Table"/>
+    <w:uiPriority w:val="99"/>
+    <w:semiHidden/>
+    <w:unhideWhenUsed/>
+    <w:tblPr>
+      <w:tblInd w:w="0" w:type="dxa"/>
+      <w:tblCellMar>
+        <w:top w:w="0" w:type="dxa"/>
+        <w:left w:w="108" w:type="dxa"/>
+        <w:bottom w:w="0" w:type="dxa"/>
+        <w:right w:w="108" w:type="dxa"/>
+      </w:tblCellMar>
+    </w:tblPr>
+  </w:style>
+  <w:style w:type="numbering" w:default="1" w:styleId="a2">
+    <w:name w:val="No List"/>
+    <w:uiPriority w:val="99"/>
+    <w:semiHidden/>
+    <w:unhideWhenUsed/>
   </w:style>
 </w:styles>
 </file>

</xml_diff>

<commit_message>
full documents management conclusion filling by additional manual fields
</commit_message>
<xml_diff>
--- a/marer/templates/documents/issue_doc_ops_mgmt_conclusion.docx
+++ b/marer/templates/documents/issue_doc_ops_mgmt_conclusion.docx
@@ -170,17 +170,22 @@
       <w:pPr>
         <w:pStyle w:val="Normal"/>
         <w:spacing w:before="0" w:after="120"/>
+        <w:rPr/>
+      </w:pPr>
+      <w:r>
         <w:rPr>
           <w:rFonts w:ascii="Times New Roman" w:hAnsi="Times New Roman"/>
           <w:szCs w:val="16"/>
         </w:rPr>
-      </w:pPr>
+        <w:t xml:space="preserve">ОКТМО: </w:t>
+      </w:r>
       <w:r>
         <w:rPr>
           <w:rFonts w:ascii="Times New Roman" w:hAnsi="Times New Roman"/>
           <w:szCs w:val="16"/>
-        </w:rPr>
-        <w:t>ОКТМО:_____________________________________________________________________________</w:t>
+          <w:u w:val="single"/>
+        </w:rPr>
+        <w:t>{issuer_oktmo}</w:t>
       </w:r>
     </w:p>
     <w:p>
@@ -293,18 +298,22 @@
       <w:pPr>
         <w:pStyle w:val="Normal"/>
         <w:spacing w:before="0" w:after="120"/>
+        <w:rPr/>
+      </w:pPr>
+      <w:r>
         <w:rPr>
           <w:rFonts w:ascii="Times New Roman" w:hAnsi="Times New Roman"/>
           <w:b/>
+        </w:rPr>
+        <w:t xml:space="preserve">Название продукта </w:t>
+      </w:r>
+      <w:r>
+        <w:rPr>
+          <w:rFonts w:ascii="Times New Roman" w:hAnsi="Times New Roman"/>
           <w:b/>
-        </w:rPr>
-      </w:pPr>
-      <w:r>
-        <w:rPr>
-          <w:rFonts w:ascii="Times New Roman" w:hAnsi="Times New Roman"/>
-          <w:b/>
-        </w:rPr>
-        <w:t>Название продукта______________________________________________________________</w:t>
+          <w:u w:val="single"/>
+        </w:rPr>
+        <w:t>Стандарт</w:t>
       </w:r>
     </w:p>
     <w:p>
@@ -2340,14 +2349,7 @@
               <w:spacing w:lineRule="auto" w:line="240" w:before="0" w:after="0"/>
               <w:jc w:val="center"/>
               <w:rPr>
-                <w:rFonts w:ascii="Times New Roman" w:hAnsi="Times New Roman" w:eastAsia="Times New Roman"/>
-                <w:b/>
-                <w:b/>
-                <w:bCs/>
-                <w:color w:val="00B0F0"/>
-                <w:sz w:val="18"/>
-                <w:szCs w:val="18"/>
-                <w:lang w:eastAsia="ru-RU"/>
+                <w:color w:val="auto"/>
               </w:rPr>
             </w:pPr>
             <w:r>
@@ -2360,7 +2362,7 @@
                 <w:szCs w:val="18"/>
                 <w:lang w:eastAsia="ru-RU"/>
               </w:rPr>
-              <w:t>ДА</w:t>
+              <w:t>{issue.humanized_is_issuer_all_bank_liabilities_less_than_max}</w:t>
             </w:r>
           </w:p>
         </w:tc>
@@ -2486,14 +2488,7 @@
               <w:spacing w:lineRule="auto" w:line="240" w:before="0" w:after="0"/>
               <w:jc w:val="center"/>
               <w:rPr>
-                <w:rFonts w:ascii="Times New Roman" w:hAnsi="Times New Roman" w:eastAsia="Times New Roman"/>
-                <w:b/>
-                <w:b/>
-                <w:bCs/>
-                <w:color w:val="00B0F0"/>
-                <w:sz w:val="18"/>
-                <w:szCs w:val="18"/>
-                <w:lang w:eastAsia="ru-RU"/>
+                <w:color w:val="auto"/>
               </w:rPr>
             </w:pPr>
             <w:r>
@@ -2506,7 +2501,7 @@
                 <w:szCs w:val="18"/>
                 <w:lang w:eastAsia="ru-RU"/>
               </w:rPr>
-              <w:t>ДА</w:t>
+              <w:t>{issue.humanized_is_issuer_executed_contracts_on_44_or_223_or_185_fz}</w:t>
             </w:r>
           </w:p>
         </w:tc>
@@ -2632,14 +2627,7 @@
               <w:spacing w:lineRule="auto" w:line="240" w:before="0" w:after="0"/>
               <w:jc w:val="center"/>
               <w:rPr>
-                <w:rFonts w:ascii="Times New Roman" w:hAnsi="Times New Roman" w:eastAsia="Times New Roman"/>
-                <w:b/>
-                <w:b/>
-                <w:bCs/>
-                <w:color w:val="00B0F0"/>
-                <w:sz w:val="18"/>
-                <w:szCs w:val="18"/>
-                <w:lang w:eastAsia="ru-RU"/>
+                <w:color w:val="auto"/>
               </w:rPr>
             </w:pPr>
             <w:r>
@@ -2652,7 +2640,7 @@
                 <w:szCs w:val="18"/>
                 <w:lang w:eastAsia="ru-RU"/>
               </w:rPr>
-              <w:t>ДА</w:t>
+              <w:t>{issue.humanized_is_issuer_executed_goverment_contract_for_last_3_years}</w:t>
             </w:r>
           </w:p>
         </w:tc>
@@ -2920,14 +2908,7 @@
               <w:spacing w:lineRule="auto" w:line="240" w:before="0" w:after="0"/>
               <w:jc w:val="center"/>
               <w:rPr>
-                <w:rFonts w:ascii="Times New Roman" w:hAnsi="Times New Roman" w:eastAsia="Times New Roman"/>
-                <w:b/>
-                <w:b/>
-                <w:bCs/>
-                <w:color w:val="00B0F0"/>
-                <w:sz w:val="18"/>
-                <w:szCs w:val="18"/>
-                <w:lang w:eastAsia="ru-RU"/>
+                <w:color w:val="auto"/>
               </w:rPr>
             </w:pPr>
             <w:r>
@@ -2940,7 +2921,7 @@
                 <w:szCs w:val="18"/>
                 <w:lang w:eastAsia="ru-RU"/>
               </w:rPr>
-              <w:t>ДА</w:t>
+              <w:t>{issue.humanized_is_issuer_executed_contracts_with_comparable_advances}</w:t>
             </w:r>
           </w:p>
         </w:tc>
@@ -3062,14 +3043,7 @@
               <w:spacing w:lineRule="auto" w:line="240" w:before="0" w:after="0"/>
               <w:jc w:val="center"/>
               <w:rPr>
-                <w:rFonts w:ascii="Times New Roman" w:hAnsi="Times New Roman" w:eastAsia="Times New Roman"/>
-                <w:b/>
-                <w:b/>
-                <w:bCs/>
-                <w:color w:val="00B0F0"/>
-                <w:sz w:val="18"/>
-                <w:szCs w:val="18"/>
-                <w:lang w:eastAsia="ru-RU"/>
+                <w:color w:val="auto"/>
               </w:rPr>
             </w:pPr>
             <w:r>
@@ -3082,7 +3056,7 @@
                 <w:szCs w:val="18"/>
                 <w:lang w:eastAsia="ru-RU"/>
               </w:rPr>
-              <w:t>ДА</w:t>
+              <w:t>{issue.humanized_is_issuer_executed_gte_5_contracts_on_44_or_223_or_185_fz}</w:t>
             </w:r>
           </w:p>
         </w:tc>
@@ -3204,14 +3178,7 @@
               <w:spacing w:lineRule="auto" w:line="240" w:before="0" w:after="0"/>
               <w:jc w:val="center"/>
               <w:rPr>
-                <w:rFonts w:ascii="Times New Roman" w:hAnsi="Times New Roman" w:eastAsia="Times New Roman"/>
-                <w:b/>
-                <w:b/>
-                <w:bCs/>
-                <w:color w:val="00B0F0"/>
-                <w:sz w:val="18"/>
-                <w:szCs w:val="18"/>
-                <w:lang w:eastAsia="ru-RU"/>
+                <w:color w:val="auto"/>
               </w:rPr>
             </w:pPr>
             <w:r>
@@ -3224,7 +3191,7 @@
                 <w:szCs w:val="18"/>
                 <w:lang w:eastAsia="ru-RU"/>
               </w:rPr>
-              <w:t>ДА</w:t>
+              <w:t>{issue.humanized_is_issuer_last_year_revenue_higher_in_5_times_than_all_bank_bgs}</w:t>
             </w:r>
           </w:p>
         </w:tc>
@@ -3346,14 +3313,7 @@
               <w:spacing w:lineRule="auto" w:line="240" w:before="0" w:after="0"/>
               <w:jc w:val="center"/>
               <w:rPr>
-                <w:rFonts w:ascii="Times New Roman" w:hAnsi="Times New Roman" w:eastAsia="Times New Roman"/>
-                <w:b/>
-                <w:b/>
-                <w:bCs/>
-                <w:color w:val="00B0F0"/>
-                <w:sz w:val="18"/>
-                <w:szCs w:val="18"/>
-                <w:lang w:eastAsia="ru-RU"/>
+                <w:color w:val="auto"/>
               </w:rPr>
             </w:pPr>
             <w:r>
@@ -3366,7 +3326,7 @@
                 <w:szCs w:val="18"/>
                 <w:lang w:eastAsia="ru-RU"/>
               </w:rPr>
-              <w:t>ДА</w:t>
+              <w:t>{issue.humanized_is_issuer_has_garantor_for_advance_related_requirements}</w:t>
             </w:r>
           </w:p>
         </w:tc>
@@ -3531,14 +3491,7 @@
               <w:spacing w:lineRule="auto" w:line="240" w:before="0" w:after="0"/>
               <w:jc w:val="center"/>
               <w:rPr>
-                <w:rFonts w:ascii="Times New Roman" w:hAnsi="Times New Roman" w:eastAsia="Times New Roman"/>
-                <w:b/>
-                <w:b/>
-                <w:bCs/>
-                <w:color w:val="00B0F0"/>
-                <w:sz w:val="18"/>
-                <w:szCs w:val="18"/>
-                <w:lang w:eastAsia="ru-RU"/>
+                <w:color w:val="auto"/>
               </w:rPr>
             </w:pPr>
             <w:r>
@@ -3551,7 +3504,7 @@
                 <w:szCs w:val="18"/>
                 <w:lang w:eastAsia="ru-RU"/>
               </w:rPr>
-              <w:t>ДА</w:t>
+              <w:t>{issue.humanized_last_account_period_net_assets_great_than_authorized_capital}</w:t>
             </w:r>
           </w:p>
         </w:tc>
@@ -3955,14 +3908,7 @@
               <w:spacing w:lineRule="auto" w:line="240" w:before="0" w:after="0"/>
               <w:jc w:val="center"/>
               <w:rPr>
-                <w:rFonts w:ascii="Times New Roman" w:hAnsi="Times New Roman" w:eastAsia="Times New Roman"/>
-                <w:b/>
-                <w:b/>
-                <w:bCs/>
-                <w:color w:val="00B0F0"/>
-                <w:sz w:val="18"/>
-                <w:szCs w:val="18"/>
-                <w:lang w:eastAsia="ru-RU"/>
+                <w:color w:val="auto"/>
               </w:rPr>
             </w:pPr>
             <w:r>
@@ -3975,7 +3921,7 @@
                 <w:szCs w:val="18"/>
                 <w:lang w:eastAsia="ru-RU"/>
               </w:rPr>
-              <w:t>ДА</w:t>
+              <w:t>{issue.humanized_is_contract_price_reduction_lower_than_50_pct_on_supply_contract}</w:t>
             </w:r>
           </w:p>
         </w:tc>
@@ -4113,14 +4059,7 @@
               <w:spacing w:lineRule="auto" w:line="240" w:before="0" w:after="0"/>
               <w:jc w:val="center"/>
               <w:rPr>
-                <w:rFonts w:ascii="Times New Roman" w:hAnsi="Times New Roman" w:eastAsia="Times New Roman"/>
-                <w:b/>
-                <w:b/>
-                <w:bCs/>
-                <w:color w:val="00B0F0"/>
-                <w:sz w:val="18"/>
-                <w:szCs w:val="18"/>
-                <w:lang w:eastAsia="ru-RU"/>
+                <w:color w:val="auto"/>
               </w:rPr>
             </w:pPr>
             <w:r>
@@ -4133,7 +4072,7 @@
                 <w:szCs w:val="18"/>
                 <w:lang w:eastAsia="ru-RU"/>
               </w:rPr>
-              <w:t>ДА</w:t>
+              <w:t>{issue.humanized_is_client_finance_situation_good}</w:t>
             </w:r>
           </w:p>
         </w:tc>
@@ -4537,14 +4476,7 @@
               <w:spacing w:lineRule="auto" w:line="240" w:before="0" w:after="0"/>
               <w:jc w:val="center"/>
               <w:rPr>
-                <w:rFonts w:ascii="Times New Roman" w:hAnsi="Times New Roman" w:eastAsia="Times New Roman"/>
-                <w:b/>
-                <w:b/>
-                <w:bCs/>
-                <w:color w:val="00B0F0"/>
-                <w:sz w:val="18"/>
-                <w:szCs w:val="18"/>
-                <w:lang w:eastAsia="ru-RU"/>
+                <w:color w:val="auto"/>
               </w:rPr>
             </w:pPr>
             <w:r>
@@ -4557,7 +4489,7 @@
                 <w:szCs w:val="18"/>
                 <w:lang w:eastAsia="ru-RU"/>
               </w:rPr>
-              <w:t>ДА</w:t>
+              <w:t>{issue.humanized_is_positive_security_department_conclusion}</w:t>
             </w:r>
           </w:p>
         </w:tc>
@@ -4683,14 +4615,7 @@
               <w:spacing w:lineRule="auto" w:line="240" w:before="0" w:after="0"/>
               <w:jc w:val="center"/>
               <w:rPr>
-                <w:rFonts w:ascii="Times New Roman" w:hAnsi="Times New Roman" w:eastAsia="Times New Roman"/>
-                <w:b/>
-                <w:b/>
-                <w:bCs/>
-                <w:color w:val="00B0F0"/>
-                <w:sz w:val="18"/>
-                <w:szCs w:val="18"/>
-                <w:lang w:eastAsia="ru-RU"/>
+                <w:color w:val="auto"/>
               </w:rPr>
             </w:pPr>
             <w:r>
@@ -4703,7 +4628,7 @@
                 <w:szCs w:val="18"/>
                 <w:lang w:eastAsia="ru-RU"/>
               </w:rPr>
-              <w:t>ДА</w:t>
+              <w:t>{issue.humanized_is_positive_lawyers_department_conclusion}</w:t>
             </w:r>
           </w:p>
         </w:tc>
@@ -4839,14 +4764,7 @@
               <w:spacing w:lineRule="auto" w:line="240" w:before="0" w:after="0"/>
               <w:jc w:val="center"/>
               <w:rPr>
-                <w:rFonts w:ascii="Times New Roman" w:hAnsi="Times New Roman" w:eastAsia="Times New Roman"/>
-                <w:b/>
-                <w:b/>
-                <w:bCs/>
-                <w:color w:val="00B0F0"/>
-                <w:sz w:val="18"/>
-                <w:szCs w:val="18"/>
-                <w:lang w:eastAsia="ru-RU"/>
+                <w:color w:val="auto"/>
               </w:rPr>
             </w:pPr>
             <w:r>
@@ -4859,7 +4777,7 @@
                 <w:szCs w:val="18"/>
                 <w:lang w:eastAsia="ru-RU"/>
               </w:rPr>
-              <w:t>ДА</w:t>
+              <w:t>{issue.humanized_is_absent_info_about_court_acts_for_more_than_20_pct_of_net_assets}</w:t>
             </w:r>
           </w:p>
         </w:tc>
@@ -4995,14 +4913,7 @@
               <w:spacing w:lineRule="auto" w:line="240" w:before="0" w:after="0"/>
               <w:jc w:val="center"/>
               <w:rPr>
-                <w:rFonts w:ascii="Times New Roman" w:hAnsi="Times New Roman" w:eastAsia="Times New Roman"/>
-                <w:b/>
-                <w:b/>
-                <w:bCs/>
-                <w:color w:val="00B0F0"/>
-                <w:sz w:val="18"/>
-                <w:szCs w:val="18"/>
-                <w:lang w:eastAsia="ru-RU"/>
+                <w:color w:val="auto"/>
               </w:rPr>
             </w:pPr>
             <w:r>
@@ -5015,7 +4926,7 @@
                 <w:szCs w:val="18"/>
                 <w:lang w:eastAsia="ru-RU"/>
               </w:rPr>
-              <w:t>ДА</w:t>
+              <w:t>{issue.humanized_is_absent_info_about_legal_proceedings_as_defendant_for_more_than_30_pct_of_net_assets}</w:t>
             </w:r>
           </w:p>
         </w:tc>
@@ -7786,12 +7697,13 @@
               </w:tabs>
               <w:spacing w:before="0" w:after="0"/>
               <w:jc w:val="center"/>
-              <w:rPr>
-                <w:rFonts w:ascii="Times New Roman" w:hAnsi="Times New Roman"/>
-              </w:rPr>
-            </w:pPr>
-            <w:r>
               <w:rPr/>
+            </w:pPr>
+            <w:r>
+              <w:rPr>
+                <w:rFonts w:ascii="Times New Roman" w:hAnsi="Times New Roman"/>
+              </w:rPr>
+              <w:t>{issue.humanized_is_real_of_issuer_activity_confirms}</w:t>
             </w:r>
           </w:p>
         </w:tc>
@@ -7977,7 +7889,7 @@
       </w:tr>
       <w:tr>
         <w:trPr>
-          <w:trHeight w:val="193" w:hRule="atLeast"/>
+          <w:trHeight w:val="72" w:hRule="atLeast"/>
         </w:trPr>
         <w:tc>
           <w:tcPr>
@@ -8169,7 +8081,23 @@
           <w:sz w:val="20"/>
           <w:szCs w:val="20"/>
         </w:rPr>
-        <w:t>{humanized_is_surety_needed}</w:t>
+        <w:t>{</w:t>
+      </w:r>
+      <w:r>
+        <w:rPr>
+          <w:rFonts w:ascii="Times New Roman" w:hAnsi="Times New Roman"/>
+          <w:sz w:val="20"/>
+          <w:szCs w:val="20"/>
+        </w:rPr>
+        <w:t>issue.</w:t>
+      </w:r>
+      <w:r>
+        <w:rPr>
+          <w:rFonts w:ascii="Times New Roman" w:hAnsi="Times New Roman"/>
+          <w:sz w:val="20"/>
+          <w:szCs w:val="20"/>
+        </w:rPr>
+        <w:t>humanized_is_surety_needed}</w:t>
       </w:r>
       <w:r>
         <w:rPr>

</xml_diff>

<commit_message>
fix credit rating calculation in DOMC (documents operations management conclusion
</commit_message>
<xml_diff>
--- a/marer/templates/documents/issue_doc_ops_mgmt_conclusion.docx
+++ b/marer/templates/documents/issue_doc_ops_mgmt_conclusion.docx
@@ -1202,7 +1202,7 @@
       <w:tblPr>
         <w:tblW w:w="4750" w:type="pct"/>
         <w:jc w:val="left"/>
-        <w:tblInd w:w="104" w:type="dxa"/>
+        <w:tblInd w:w="99" w:type="dxa"/>
         <w:tblBorders>
           <w:top w:val="single" w:sz="4" w:space="0" w:color="00000A"/>
           <w:left w:val="single" w:sz="4" w:space="0" w:color="00000A"/>
@@ -1213,7 +1213,7 @@
         </w:tblBorders>
         <w:tblCellMar>
           <w:top w:w="0" w:type="dxa"/>
-          <w:left w:w="98" w:type="dxa"/>
+          <w:left w:w="93" w:type="dxa"/>
           <w:bottom w:w="0" w:type="dxa"/>
           <w:right w:w="108" w:type="dxa"/>
         </w:tblCellMar>
@@ -1239,7 +1239,7 @@
             </w:tcBorders>
             <w:shd w:fill="auto" w:val="clear"/>
             <w:tcMar>
-              <w:left w:w="98" w:type="dxa"/>
+              <w:left w:w="93" w:type="dxa"/>
             </w:tcMar>
           </w:tcPr>
           <w:p>
@@ -1275,7 +1275,7 @@
             </w:tcBorders>
             <w:shd w:fill="auto" w:val="clear"/>
             <w:tcMar>
-              <w:left w:w="98" w:type="dxa"/>
+              <w:left w:w="93" w:type="dxa"/>
             </w:tcMar>
             <w:vAlign w:val="center"/>
           </w:tcPr>
@@ -1314,7 +1314,7 @@
             </w:tcBorders>
             <w:shd w:fill="auto" w:val="clear"/>
             <w:tcMar>
-              <w:left w:w="98" w:type="dxa"/>
+              <w:left w:w="93" w:type="dxa"/>
             </w:tcMar>
             <w:vAlign w:val="center"/>
           </w:tcPr>
@@ -1356,7 +1356,7 @@
             </w:tcBorders>
             <w:shd w:fill="auto" w:val="clear"/>
             <w:tcMar>
-              <w:left w:w="98" w:type="dxa"/>
+              <w:left w:w="93" w:type="dxa"/>
             </w:tcMar>
           </w:tcPr>
           <w:p>
@@ -1392,7 +1392,7 @@
             </w:tcBorders>
             <w:shd w:fill="auto" w:val="clear"/>
             <w:tcMar>
-              <w:left w:w="98" w:type="dxa"/>
+              <w:left w:w="93" w:type="dxa"/>
             </w:tcMar>
             <w:vAlign w:val="center"/>
           </w:tcPr>
@@ -1430,7 +1430,7 @@
             </w:tcBorders>
             <w:shd w:fill="auto" w:val="clear"/>
             <w:tcMar>
-              <w:left w:w="98" w:type="dxa"/>
+              <w:left w:w="93" w:type="dxa"/>
             </w:tcMar>
             <w:vAlign w:val="center"/>
           </w:tcPr>
@@ -1471,7 +1471,7 @@
             </w:tcBorders>
             <w:shd w:fill="auto" w:val="clear"/>
             <w:tcMar>
-              <w:left w:w="98" w:type="dxa"/>
+              <w:left w:w="93" w:type="dxa"/>
             </w:tcMar>
           </w:tcPr>
           <w:p>
@@ -1507,7 +1507,7 @@
             </w:tcBorders>
             <w:shd w:fill="auto" w:val="clear"/>
             <w:tcMar>
-              <w:left w:w="98" w:type="dxa"/>
+              <w:left w:w="93" w:type="dxa"/>
             </w:tcMar>
             <w:vAlign w:val="center"/>
           </w:tcPr>
@@ -1545,7 +1545,7 @@
             </w:tcBorders>
             <w:shd w:fill="auto" w:val="clear"/>
             <w:tcMar>
-              <w:left w:w="98" w:type="dxa"/>
+              <w:left w:w="93" w:type="dxa"/>
             </w:tcMar>
             <w:vAlign w:val="center"/>
           </w:tcPr>
@@ -1586,7 +1586,7 @@
             </w:tcBorders>
             <w:shd w:fill="auto" w:val="clear"/>
             <w:tcMar>
-              <w:left w:w="98" w:type="dxa"/>
+              <w:left w:w="93" w:type="dxa"/>
             </w:tcMar>
           </w:tcPr>
           <w:p>
@@ -1622,7 +1622,7 @@
             </w:tcBorders>
             <w:shd w:fill="auto" w:val="clear"/>
             <w:tcMar>
-              <w:left w:w="98" w:type="dxa"/>
+              <w:left w:w="93" w:type="dxa"/>
             </w:tcMar>
             <w:vAlign w:val="center"/>
           </w:tcPr>
@@ -1662,7 +1662,7 @@
             </w:tcBorders>
             <w:shd w:fill="auto" w:val="clear"/>
             <w:tcMar>
-              <w:left w:w="98" w:type="dxa"/>
+              <w:left w:w="93" w:type="dxa"/>
             </w:tcMar>
             <w:vAlign w:val="center"/>
           </w:tcPr>
@@ -1745,9 +1745,9 @@
         <w:tblLook w:noVBand="1" w:val="04a0" w:noHBand="0" w:lastColumn="0" w:firstColumn="1" w:lastRow="0" w:firstRow="1"/>
       </w:tblPr>
       <w:tblGrid>
-        <w:gridCol w:w="535"/>
+        <w:gridCol w:w="534"/>
         <w:gridCol w:w="6720"/>
-        <w:gridCol w:w="2"/>
+        <w:gridCol w:w="3"/>
         <w:gridCol w:w="2124"/>
       </w:tblGrid>
       <w:tr>
@@ -1756,7 +1756,7 @@
         </w:trPr>
         <w:tc>
           <w:tcPr>
-            <w:tcW w:w="535" w:type="dxa"/>
+            <w:tcW w:w="534" w:type="dxa"/>
             <w:tcBorders/>
             <w:shd w:fill="auto" w:val="clear"/>
             <w:vAlign w:val="bottom"/>
@@ -1782,7 +1782,7 @@
         </w:tc>
         <w:tc>
           <w:tcPr>
-            <w:tcW w:w="8846" w:type="dxa"/>
+            <w:tcW w:w="8847" w:type="dxa"/>
             <w:gridSpan w:val="3"/>
             <w:tcBorders/>
             <w:shd w:fill="auto" w:val="clear"/>
@@ -1825,7 +1825,7 @@
         </w:trPr>
         <w:tc>
           <w:tcPr>
-            <w:tcW w:w="535" w:type="dxa"/>
+            <w:tcW w:w="534" w:type="dxa"/>
             <w:tcBorders/>
             <w:shd w:fill="auto" w:val="clear"/>
             <w:vAlign w:val="bottom"/>
@@ -1851,7 +1851,7 @@
         </w:tc>
         <w:tc>
           <w:tcPr>
-            <w:tcW w:w="8846" w:type="dxa"/>
+            <w:tcW w:w="8847" w:type="dxa"/>
             <w:gridSpan w:val="3"/>
             <w:tcBorders/>
             <w:shd w:fill="auto" w:val="clear"/>
@@ -1894,7 +1894,7 @@
         </w:trPr>
         <w:tc>
           <w:tcPr>
-            <w:tcW w:w="535" w:type="dxa"/>
+            <w:tcW w:w="534" w:type="dxa"/>
             <w:tcBorders>
               <w:top w:val="single" w:sz="8" w:space="0" w:color="00000A"/>
               <w:left w:val="single" w:sz="8" w:space="0" w:color="00000A"/>
@@ -1905,7 +1905,7 @@
             </w:tcBorders>
             <w:shd w:fill="auto" w:val="clear"/>
             <w:tcMar>
-              <w:left w:w="88" w:type="dxa"/>
+              <w:left w:w="78" w:type="dxa"/>
             </w:tcMar>
             <w:vAlign w:val="bottom"/>
           </w:tcPr>
@@ -1964,7 +1964,7 @@
             </w:tcBorders>
             <w:shd w:fill="auto" w:val="clear"/>
             <w:tcMar>
-              <w:left w:w="98" w:type="dxa"/>
+              <w:left w:w="88" w:type="dxa"/>
             </w:tcMar>
             <w:vAlign w:val="center"/>
           </w:tcPr>
@@ -2000,7 +2000,7 @@
         </w:tc>
         <w:tc>
           <w:tcPr>
-            <w:tcW w:w="2126" w:type="dxa"/>
+            <w:tcW w:w="2127" w:type="dxa"/>
             <w:gridSpan w:val="2"/>
             <w:tcBorders>
               <w:top w:val="single" w:sz="8" w:space="0" w:color="00000A"/>
@@ -2012,7 +2012,7 @@
             </w:tcBorders>
             <w:shd w:fill="auto" w:val="clear"/>
             <w:tcMar>
-              <w:left w:w="98" w:type="dxa"/>
+              <w:left w:w="88" w:type="dxa"/>
             </w:tcMar>
             <w:vAlign w:val="center"/>
           </w:tcPr>
@@ -2053,7 +2053,7 @@
         </w:trPr>
         <w:tc>
           <w:tcPr>
-            <w:tcW w:w="535" w:type="dxa"/>
+            <w:tcW w:w="534" w:type="dxa"/>
             <w:tcBorders>
               <w:top w:val="single" w:sz="8" w:space="0" w:color="00000A"/>
               <w:left w:val="single" w:sz="8" w:space="0" w:color="00000A"/>
@@ -2064,7 +2064,7 @@
             </w:tcBorders>
             <w:shd w:fill="auto" w:val="clear"/>
             <w:tcMar>
-              <w:left w:w="88" w:type="dxa"/>
+              <w:left w:w="78" w:type="dxa"/>
             </w:tcMar>
             <w:vAlign w:val="bottom"/>
           </w:tcPr>
@@ -2111,7 +2111,7 @@
             </w:tcBorders>
             <w:shd w:fill="auto" w:val="clear"/>
             <w:tcMar>
-              <w:left w:w="98" w:type="dxa"/>
+              <w:left w:w="88" w:type="dxa"/>
             </w:tcMar>
             <w:vAlign w:val="center"/>
           </w:tcPr>
@@ -2137,7 +2137,7 @@
         </w:tc>
         <w:tc>
           <w:tcPr>
-            <w:tcW w:w="2126" w:type="dxa"/>
+            <w:tcW w:w="2127" w:type="dxa"/>
             <w:gridSpan w:val="2"/>
             <w:tcBorders>
               <w:top w:val="single" w:sz="8" w:space="0" w:color="00000A"/>
@@ -2149,7 +2149,7 @@
             </w:tcBorders>
             <w:shd w:fill="auto" w:val="clear"/>
             <w:tcMar>
-              <w:left w:w="98" w:type="dxa"/>
+              <w:left w:w="88" w:type="dxa"/>
             </w:tcMar>
             <w:vAlign w:val="center"/>
           </w:tcPr>
@@ -2159,7 +2159,7 @@
               <w:spacing w:lineRule="auto" w:line="240" w:before="0" w:after="0"/>
               <w:jc w:val="center"/>
               <w:rPr>
-                <w:color w:val="auto"/>
+                <w:color w:val="00000A"/>
               </w:rPr>
             </w:pPr>
             <w:r>
@@ -2167,48 +2167,12 @@
                 <w:rFonts w:eastAsia="Times New Roman" w:ascii="Times New Roman" w:hAnsi="Times New Roman"/>
                 <w:b/>
                 <w:bCs/>
-                <w:color w:val="auto"/>
-                <w:sz w:val="18"/>
-                <w:szCs w:val="18"/>
-                <w:lang w:eastAsia="ru-RU"/>
-              </w:rPr>
-              <w:t>{</w:t>
-            </w:r>
-            <w:r>
-              <w:rPr>
-                <w:rFonts w:eastAsia="Times New Roman" w:ascii="Times New Roman" w:hAnsi="Times New Roman"/>
-                <w:b/>
-                <w:bCs/>
-                <w:color w:val="auto"/>
-                <w:sz w:val="18"/>
-                <w:szCs w:val="18"/>
-                <w:lang w:eastAsia="ru-RU"/>
-              </w:rPr>
-              <w:t>issue.</w:t>
-            </w:r>
-            <w:r>
-              <w:rPr>
-                <w:rFonts w:eastAsia="Times New Roman" w:ascii="Times New Roman" w:hAnsi="Times New Roman"/>
-                <w:b/>
-                <w:bCs/>
-                <w:color w:val="auto"/>
-                <w:sz w:val="18"/>
-                <w:szCs w:val="18"/>
-                <w:lang w:eastAsia="ru-RU"/>
-              </w:rPr>
-              <w:t>humanized_is_org_registered_more_than_6_months_ago</w:t>
-            </w:r>
-            <w:r>
-              <w:rPr>
-                <w:rFonts w:eastAsia="Times New Roman" w:ascii="Times New Roman" w:hAnsi="Times New Roman"/>
-                <w:b/>
-                <w:bCs/>
-                <w:color w:val="auto"/>
-                <w:sz w:val="18"/>
-                <w:szCs w:val="18"/>
-                <w:lang w:eastAsia="ru-RU"/>
-              </w:rPr>
-              <w:t>}</w:t>
+                <w:color w:val="00000A"/>
+                <w:sz w:val="18"/>
+                <w:szCs w:val="18"/>
+                <w:lang w:eastAsia="ru-RU"/>
+              </w:rPr>
+              <w:t>{issue.humanized_is_org_registered_more_than_6_months_ago}</w:t>
             </w:r>
           </w:p>
         </w:tc>
@@ -2219,7 +2183,7 @@
         </w:trPr>
         <w:tc>
           <w:tcPr>
-            <w:tcW w:w="535" w:type="dxa"/>
+            <w:tcW w:w="534" w:type="dxa"/>
             <w:tcBorders>
               <w:top w:val="single" w:sz="8" w:space="0" w:color="00000A"/>
               <w:left w:val="single" w:sz="8" w:space="0" w:color="00000A"/>
@@ -2230,7 +2194,7 @@
             </w:tcBorders>
             <w:shd w:fill="auto" w:val="clear"/>
             <w:tcMar>
-              <w:left w:w="88" w:type="dxa"/>
+              <w:left w:w="78" w:type="dxa"/>
             </w:tcMar>
             <w:vAlign w:val="bottom"/>
           </w:tcPr>
@@ -2277,7 +2241,7 @@
             </w:tcBorders>
             <w:shd w:fill="auto" w:val="clear"/>
             <w:tcMar>
-              <w:left w:w="98" w:type="dxa"/>
+              <w:left w:w="88" w:type="dxa"/>
             </w:tcMar>
             <w:vAlign w:val="center"/>
           </w:tcPr>
@@ -2297,37 +2261,13 @@
                 <w:szCs w:val="18"/>
                 <w:lang w:eastAsia="ru-RU"/>
               </w:rPr>
-              <w:t>Лимит на Принципала (группу взаимосвязанных Заемщиков) ВСЕХ обязательств Банка менее 1</w:t>
-            </w:r>
-            <w:r>
-              <w:rPr>
-                <w:rFonts w:eastAsia="Times New Roman" w:ascii="Times New Roman" w:hAnsi="Times New Roman"/>
-                <w:b/>
-                <w:bCs/>
-                <w:color w:val="000000"/>
-                <w:sz w:val="18"/>
-                <w:szCs w:val="18"/>
-                <w:lang w:eastAsia="ru-RU"/>
-              </w:rPr>
-              <w:t>8</w:t>
-            </w:r>
-            <w:r>
-              <w:rPr>
-                <w:rFonts w:eastAsia="Times New Roman" w:ascii="Times New Roman" w:hAnsi="Times New Roman"/>
-                <w:b/>
-                <w:bCs/>
-                <w:color w:val="000000"/>
-                <w:sz w:val="18"/>
-                <w:szCs w:val="18"/>
-                <w:lang w:eastAsia="ru-RU"/>
-              </w:rPr>
-              <w:t xml:space="preserve"> 000 000 руб.</w:t>
-            </w:r>
-          </w:p>
-        </w:tc>
-        <w:tc>
-          <w:tcPr>
-            <w:tcW w:w="2126" w:type="dxa"/>
+              <w:t>Лимит на Принципала (группу взаимосвязанных Заемщиков) ВСЕХ обязательств Банка менее 18 000 000 руб.</w:t>
+            </w:r>
+          </w:p>
+        </w:tc>
+        <w:tc>
+          <w:tcPr>
+            <w:tcW w:w="2127" w:type="dxa"/>
             <w:gridSpan w:val="2"/>
             <w:tcBorders>
               <w:top w:val="single" w:sz="8" w:space="0" w:color="00000A"/>
@@ -2339,7 +2279,7 @@
             </w:tcBorders>
             <w:shd w:fill="auto" w:val="clear"/>
             <w:tcMar>
-              <w:left w:w="98" w:type="dxa"/>
+              <w:left w:w="88" w:type="dxa"/>
             </w:tcMar>
             <w:vAlign w:val="center"/>
           </w:tcPr>
@@ -2349,7 +2289,7 @@
               <w:spacing w:lineRule="auto" w:line="240" w:before="0" w:after="0"/>
               <w:jc w:val="center"/>
               <w:rPr>
-                <w:color w:val="auto"/>
+                <w:color w:val="00000A"/>
               </w:rPr>
             </w:pPr>
             <w:r>
@@ -2357,7 +2297,7 @@
                 <w:rFonts w:eastAsia="Times New Roman" w:ascii="Times New Roman" w:hAnsi="Times New Roman"/>
                 <w:b/>
                 <w:bCs/>
-                <w:color w:val="auto"/>
+                <w:color w:val="00000A"/>
                 <w:sz w:val="18"/>
                 <w:szCs w:val="18"/>
                 <w:lang w:eastAsia="ru-RU"/>
@@ -2373,7 +2313,7 @@
         </w:trPr>
         <w:tc>
           <w:tcPr>
-            <w:tcW w:w="535" w:type="dxa"/>
+            <w:tcW w:w="534" w:type="dxa"/>
             <w:tcBorders>
               <w:top w:val="single" w:sz="8" w:space="0" w:color="00000A"/>
               <w:left w:val="single" w:sz="8" w:space="0" w:color="00000A"/>
@@ -2384,7 +2324,7 @@
             </w:tcBorders>
             <w:shd w:fill="auto" w:val="clear"/>
             <w:tcMar>
-              <w:left w:w="88" w:type="dxa"/>
+              <w:left w:w="78" w:type="dxa"/>
             </w:tcMar>
             <w:vAlign w:val="bottom"/>
           </w:tcPr>
@@ -2431,7 +2371,7 @@
             </w:tcBorders>
             <w:shd w:fill="auto" w:val="clear"/>
             <w:tcMar>
-              <w:left w:w="98" w:type="dxa"/>
+              <w:left w:w="88" w:type="dxa"/>
             </w:tcMar>
             <w:vAlign w:val="center"/>
           </w:tcPr>
@@ -2466,7 +2406,7 @@
         </w:tc>
         <w:tc>
           <w:tcPr>
-            <w:tcW w:w="2126" w:type="dxa"/>
+            <w:tcW w:w="2127" w:type="dxa"/>
             <w:gridSpan w:val="2"/>
             <w:tcBorders>
               <w:top w:val="single" w:sz="8" w:space="0" w:color="00000A"/>
@@ -2478,7 +2418,7 @@
             </w:tcBorders>
             <w:shd w:fill="auto" w:val="clear"/>
             <w:tcMar>
-              <w:left w:w="98" w:type="dxa"/>
+              <w:left w:w="88" w:type="dxa"/>
             </w:tcMar>
             <w:vAlign w:val="center"/>
           </w:tcPr>
@@ -2488,7 +2428,7 @@
               <w:spacing w:lineRule="auto" w:line="240" w:before="0" w:after="0"/>
               <w:jc w:val="center"/>
               <w:rPr>
-                <w:color w:val="auto"/>
+                <w:color w:val="00000A"/>
               </w:rPr>
             </w:pPr>
             <w:r>
@@ -2496,7 +2436,7 @@
                 <w:rFonts w:eastAsia="Times New Roman" w:ascii="Times New Roman" w:hAnsi="Times New Roman"/>
                 <w:b/>
                 <w:bCs/>
-                <w:color w:val="auto"/>
+                <w:color w:val="00000A"/>
                 <w:sz w:val="18"/>
                 <w:szCs w:val="18"/>
                 <w:lang w:eastAsia="ru-RU"/>
@@ -2512,7 +2452,7 @@
         </w:trPr>
         <w:tc>
           <w:tcPr>
-            <w:tcW w:w="535" w:type="dxa"/>
+            <w:tcW w:w="534" w:type="dxa"/>
             <w:tcBorders>
               <w:top w:val="single" w:sz="8" w:space="0" w:color="00000A"/>
               <w:left w:val="single" w:sz="8" w:space="0" w:color="00000A"/>
@@ -2523,7 +2463,7 @@
             </w:tcBorders>
             <w:shd w:fill="auto" w:val="clear"/>
             <w:tcMar>
-              <w:left w:w="88" w:type="dxa"/>
+              <w:left w:w="78" w:type="dxa"/>
             </w:tcMar>
             <w:vAlign w:val="bottom"/>
           </w:tcPr>
@@ -2570,7 +2510,7 @@
             </w:tcBorders>
             <w:shd w:fill="auto" w:val="clear"/>
             <w:tcMar>
-              <w:left w:w="98" w:type="dxa"/>
+              <w:left w:w="88" w:type="dxa"/>
             </w:tcMar>
             <w:vAlign w:val="center"/>
           </w:tcPr>
@@ -2605,7 +2545,7 @@
         </w:tc>
         <w:tc>
           <w:tcPr>
-            <w:tcW w:w="2126" w:type="dxa"/>
+            <w:tcW w:w="2127" w:type="dxa"/>
             <w:gridSpan w:val="2"/>
             <w:tcBorders>
               <w:top w:val="single" w:sz="8" w:space="0" w:color="00000A"/>
@@ -2617,7 +2557,7 @@
             </w:tcBorders>
             <w:shd w:fill="auto" w:val="clear"/>
             <w:tcMar>
-              <w:left w:w="98" w:type="dxa"/>
+              <w:left w:w="88" w:type="dxa"/>
             </w:tcMar>
             <w:vAlign w:val="center"/>
           </w:tcPr>
@@ -2627,7 +2567,7 @@
               <w:spacing w:lineRule="auto" w:line="240" w:before="0" w:after="0"/>
               <w:jc w:val="center"/>
               <w:rPr>
-                <w:color w:val="auto"/>
+                <w:color w:val="00000A"/>
               </w:rPr>
             </w:pPr>
             <w:r>
@@ -2635,7 +2575,7 @@
                 <w:rFonts w:eastAsia="Times New Roman" w:ascii="Times New Roman" w:hAnsi="Times New Roman"/>
                 <w:b/>
                 <w:bCs/>
-                <w:color w:val="auto"/>
+                <w:color w:val="00000A"/>
                 <w:sz w:val="18"/>
                 <w:szCs w:val="18"/>
                 <w:lang w:eastAsia="ru-RU"/>
@@ -2651,7 +2591,7 @@
         </w:trPr>
         <w:tc>
           <w:tcPr>
-            <w:tcW w:w="535" w:type="dxa"/>
+            <w:tcW w:w="534" w:type="dxa"/>
             <w:tcBorders>
               <w:top w:val="single" w:sz="8" w:space="0" w:color="00000A"/>
               <w:left w:val="single" w:sz="8" w:space="0" w:color="00000A"/>
@@ -2662,7 +2602,7 @@
             </w:tcBorders>
             <w:shd w:fill="auto" w:val="clear"/>
             <w:tcMar>
-              <w:left w:w="88" w:type="dxa"/>
+              <w:left w:w="78" w:type="dxa"/>
             </w:tcMar>
             <w:vAlign w:val="bottom"/>
           </w:tcPr>
@@ -2709,7 +2649,7 @@
             </w:tcBorders>
             <w:shd w:color="000000" w:fill="D8D8D8" w:val="clear"/>
             <w:tcMar>
-              <w:left w:w="98" w:type="dxa"/>
+              <w:left w:w="88" w:type="dxa"/>
             </w:tcMar>
             <w:vAlign w:val="center"/>
           </w:tcPr>
@@ -2744,7 +2684,7 @@
         </w:tc>
         <w:tc>
           <w:tcPr>
-            <w:tcW w:w="2126" w:type="dxa"/>
+            <w:tcW w:w="2127" w:type="dxa"/>
             <w:gridSpan w:val="2"/>
             <w:tcBorders>
               <w:top w:val="single" w:sz="8" w:space="0" w:color="00000A"/>
@@ -2756,7 +2696,7 @@
             </w:tcBorders>
             <w:shd w:color="000000" w:fill="D8D8D8" w:val="clear"/>
             <w:tcMar>
-              <w:left w:w="98" w:type="dxa"/>
+              <w:left w:w="88" w:type="dxa"/>
             </w:tcMar>
             <w:vAlign w:val="center"/>
           </w:tcPr>
@@ -2781,7 +2721,7 @@
                 <w:rFonts w:eastAsia="Times New Roman" w:ascii="Times New Roman" w:hAnsi="Times New Roman"/>
                 <w:b/>
                 <w:bCs/>
-                <w:color w:val="auto"/>
+                <w:color w:val="00000A"/>
                 <w:sz w:val="18"/>
                 <w:szCs w:val="18"/>
                 <w:lang w:eastAsia="ru-RU"/>
@@ -2797,7 +2737,7 @@
         </w:trPr>
         <w:tc>
           <w:tcPr>
-            <w:tcW w:w="535" w:type="dxa"/>
+            <w:tcW w:w="534" w:type="dxa"/>
             <w:tcBorders>
               <w:top w:val="single" w:sz="8" w:space="0" w:color="00000A"/>
               <w:left w:val="single" w:sz="8" w:space="0" w:color="00000A"/>
@@ -2808,7 +2748,7 @@
             </w:tcBorders>
             <w:shd w:fill="auto" w:val="clear"/>
             <w:tcMar>
-              <w:left w:w="88" w:type="dxa"/>
+              <w:left w:w="78" w:type="dxa"/>
             </w:tcMar>
             <w:vAlign w:val="bottom"/>
           </w:tcPr>
@@ -2855,7 +2795,7 @@
             </w:tcBorders>
             <w:shd w:color="000000" w:fill="D8D8D8" w:val="clear"/>
             <w:tcMar>
-              <w:left w:w="98" w:type="dxa"/>
+              <w:left w:w="88" w:type="dxa"/>
             </w:tcMar>
             <w:vAlign w:val="center"/>
           </w:tcPr>
@@ -2886,7 +2826,7 @@
         </w:tc>
         <w:tc>
           <w:tcPr>
-            <w:tcW w:w="2126" w:type="dxa"/>
+            <w:tcW w:w="2127" w:type="dxa"/>
             <w:gridSpan w:val="2"/>
             <w:tcBorders>
               <w:top w:val="single" w:sz="8" w:space="0" w:color="00000A"/>
@@ -2898,7 +2838,7 @@
             </w:tcBorders>
             <w:shd w:color="000000" w:fill="D8D8D8" w:val="clear"/>
             <w:tcMar>
-              <w:left w:w="98" w:type="dxa"/>
+              <w:left w:w="88" w:type="dxa"/>
             </w:tcMar>
             <w:vAlign w:val="center"/>
           </w:tcPr>
@@ -2908,7 +2848,7 @@
               <w:spacing w:lineRule="auto" w:line="240" w:before="0" w:after="0"/>
               <w:jc w:val="center"/>
               <w:rPr>
-                <w:color w:val="auto"/>
+                <w:color w:val="00000A"/>
               </w:rPr>
             </w:pPr>
             <w:r>
@@ -2916,7 +2856,7 @@
                 <w:rFonts w:eastAsia="Times New Roman" w:ascii="Times New Roman" w:hAnsi="Times New Roman"/>
                 <w:b/>
                 <w:bCs/>
-                <w:color w:val="auto"/>
+                <w:color w:val="00000A"/>
                 <w:sz w:val="18"/>
                 <w:szCs w:val="18"/>
                 <w:lang w:eastAsia="ru-RU"/>
@@ -2932,7 +2872,7 @@
         </w:trPr>
         <w:tc>
           <w:tcPr>
-            <w:tcW w:w="535" w:type="dxa"/>
+            <w:tcW w:w="534" w:type="dxa"/>
             <w:tcBorders>
               <w:top w:val="single" w:sz="8" w:space="0" w:color="00000A"/>
               <w:left w:val="single" w:sz="8" w:space="0" w:color="00000A"/>
@@ -2943,7 +2883,7 @@
             </w:tcBorders>
             <w:shd w:fill="auto" w:val="clear"/>
             <w:tcMar>
-              <w:left w:w="88" w:type="dxa"/>
+              <w:left w:w="78" w:type="dxa"/>
             </w:tcMar>
             <w:vAlign w:val="bottom"/>
           </w:tcPr>
@@ -2990,7 +2930,7 @@
             </w:tcBorders>
             <w:shd w:color="000000" w:fill="D8D8D8" w:val="clear"/>
             <w:tcMar>
-              <w:left w:w="98" w:type="dxa"/>
+              <w:left w:w="88" w:type="dxa"/>
             </w:tcMar>
             <w:vAlign w:val="center"/>
           </w:tcPr>
@@ -3021,7 +2961,7 @@
         </w:tc>
         <w:tc>
           <w:tcPr>
-            <w:tcW w:w="2126" w:type="dxa"/>
+            <w:tcW w:w="2127" w:type="dxa"/>
             <w:gridSpan w:val="2"/>
             <w:tcBorders>
               <w:top w:val="single" w:sz="8" w:space="0" w:color="00000A"/>
@@ -3033,7 +2973,7 @@
             </w:tcBorders>
             <w:shd w:color="000000" w:fill="D8D8D8" w:val="clear"/>
             <w:tcMar>
-              <w:left w:w="98" w:type="dxa"/>
+              <w:left w:w="88" w:type="dxa"/>
             </w:tcMar>
             <w:vAlign w:val="center"/>
           </w:tcPr>
@@ -3043,7 +2983,7 @@
               <w:spacing w:lineRule="auto" w:line="240" w:before="0" w:after="0"/>
               <w:jc w:val="center"/>
               <w:rPr>
-                <w:color w:val="auto"/>
+                <w:color w:val="00000A"/>
               </w:rPr>
             </w:pPr>
             <w:r>
@@ -3051,7 +2991,7 @@
                 <w:rFonts w:eastAsia="Times New Roman" w:ascii="Times New Roman" w:hAnsi="Times New Roman"/>
                 <w:b/>
                 <w:bCs/>
-                <w:color w:val="auto"/>
+                <w:color w:val="00000A"/>
                 <w:sz w:val="18"/>
                 <w:szCs w:val="18"/>
                 <w:lang w:eastAsia="ru-RU"/>
@@ -3067,7 +3007,7 @@
         </w:trPr>
         <w:tc>
           <w:tcPr>
-            <w:tcW w:w="535" w:type="dxa"/>
+            <w:tcW w:w="534" w:type="dxa"/>
             <w:tcBorders>
               <w:top w:val="single" w:sz="8" w:space="0" w:color="00000A"/>
               <w:left w:val="single" w:sz="8" w:space="0" w:color="00000A"/>
@@ -3078,7 +3018,7 @@
             </w:tcBorders>
             <w:shd w:fill="auto" w:val="clear"/>
             <w:tcMar>
-              <w:left w:w="88" w:type="dxa"/>
+              <w:left w:w="78" w:type="dxa"/>
             </w:tcMar>
             <w:vAlign w:val="bottom"/>
           </w:tcPr>
@@ -3125,7 +3065,7 @@
             </w:tcBorders>
             <w:shd w:color="000000" w:fill="D8D8D8" w:val="clear"/>
             <w:tcMar>
-              <w:left w:w="98" w:type="dxa"/>
+              <w:left w:w="88" w:type="dxa"/>
             </w:tcMar>
             <w:vAlign w:val="center"/>
           </w:tcPr>
@@ -3156,7 +3096,7 @@
         </w:tc>
         <w:tc>
           <w:tcPr>
-            <w:tcW w:w="2126" w:type="dxa"/>
+            <w:tcW w:w="2127" w:type="dxa"/>
             <w:gridSpan w:val="2"/>
             <w:tcBorders>
               <w:top w:val="single" w:sz="8" w:space="0" w:color="00000A"/>
@@ -3168,7 +3108,7 @@
             </w:tcBorders>
             <w:shd w:color="000000" w:fill="D8D8D8" w:val="clear"/>
             <w:tcMar>
-              <w:left w:w="98" w:type="dxa"/>
+              <w:left w:w="88" w:type="dxa"/>
             </w:tcMar>
             <w:vAlign w:val="center"/>
           </w:tcPr>
@@ -3178,7 +3118,7 @@
               <w:spacing w:lineRule="auto" w:line="240" w:before="0" w:after="0"/>
               <w:jc w:val="center"/>
               <w:rPr>
-                <w:color w:val="auto"/>
+                <w:color w:val="00000A"/>
               </w:rPr>
             </w:pPr>
             <w:r>
@@ -3186,7 +3126,7 @@
                 <w:rFonts w:eastAsia="Times New Roman" w:ascii="Times New Roman" w:hAnsi="Times New Roman"/>
                 <w:b/>
                 <w:bCs/>
-                <w:color w:val="auto"/>
+                <w:color w:val="00000A"/>
                 <w:sz w:val="18"/>
                 <w:szCs w:val="18"/>
                 <w:lang w:eastAsia="ru-RU"/>
@@ -3202,7 +3142,7 @@
         </w:trPr>
         <w:tc>
           <w:tcPr>
-            <w:tcW w:w="535" w:type="dxa"/>
+            <w:tcW w:w="534" w:type="dxa"/>
             <w:tcBorders>
               <w:top w:val="single" w:sz="8" w:space="0" w:color="00000A"/>
               <w:left w:val="single" w:sz="8" w:space="0" w:color="00000A"/>
@@ -3213,7 +3153,7 @@
             </w:tcBorders>
             <w:shd w:fill="auto" w:val="clear"/>
             <w:tcMar>
-              <w:left w:w="88" w:type="dxa"/>
+              <w:left w:w="78" w:type="dxa"/>
             </w:tcMar>
             <w:vAlign w:val="bottom"/>
           </w:tcPr>
@@ -3260,7 +3200,7 @@
             </w:tcBorders>
             <w:shd w:color="000000" w:fill="D8D8D8" w:val="clear"/>
             <w:tcMar>
-              <w:left w:w="98" w:type="dxa"/>
+              <w:left w:w="88" w:type="dxa"/>
             </w:tcMar>
             <w:vAlign w:val="center"/>
           </w:tcPr>
@@ -3291,7 +3231,7 @@
         </w:tc>
         <w:tc>
           <w:tcPr>
-            <w:tcW w:w="2126" w:type="dxa"/>
+            <w:tcW w:w="2127" w:type="dxa"/>
             <w:gridSpan w:val="2"/>
             <w:tcBorders>
               <w:top w:val="single" w:sz="8" w:space="0" w:color="00000A"/>
@@ -3303,7 +3243,7 @@
             </w:tcBorders>
             <w:shd w:color="000000" w:fill="D8D8D8" w:val="clear"/>
             <w:tcMar>
-              <w:left w:w="98" w:type="dxa"/>
+              <w:left w:w="88" w:type="dxa"/>
             </w:tcMar>
             <w:vAlign w:val="center"/>
           </w:tcPr>
@@ -3313,7 +3253,7 @@
               <w:spacing w:lineRule="auto" w:line="240" w:before="0" w:after="0"/>
               <w:jc w:val="center"/>
               <w:rPr>
-                <w:color w:val="auto"/>
+                <w:color w:val="00000A"/>
               </w:rPr>
             </w:pPr>
             <w:r>
@@ -3321,7 +3261,7 @@
                 <w:rFonts w:eastAsia="Times New Roman" w:ascii="Times New Roman" w:hAnsi="Times New Roman"/>
                 <w:b/>
                 <w:bCs/>
-                <w:color w:val="auto"/>
+                <w:color w:val="00000A"/>
                 <w:sz w:val="18"/>
                 <w:szCs w:val="18"/>
                 <w:lang w:eastAsia="ru-RU"/>
@@ -3337,7 +3277,7 @@
         </w:trPr>
         <w:tc>
           <w:tcPr>
-            <w:tcW w:w="535" w:type="dxa"/>
+            <w:tcW w:w="534" w:type="dxa"/>
             <w:tcBorders>
               <w:top w:val="single" w:sz="8" w:space="0" w:color="00000A"/>
               <w:left w:val="single" w:sz="8" w:space="0" w:color="00000A"/>
@@ -3348,7 +3288,7 @@
             </w:tcBorders>
             <w:shd w:fill="auto" w:val="clear"/>
             <w:tcMar>
-              <w:left w:w="88" w:type="dxa"/>
+              <w:left w:w="78" w:type="dxa"/>
             </w:tcMar>
             <w:vAlign w:val="bottom"/>
           </w:tcPr>
@@ -3395,7 +3335,7 @@
             </w:tcBorders>
             <w:shd w:color="000000" w:fill="FFFFFF" w:val="clear"/>
             <w:tcMar>
-              <w:left w:w="98" w:type="dxa"/>
+              <w:left w:w="88" w:type="dxa"/>
             </w:tcMar>
             <w:vAlign w:val="center"/>
           </w:tcPr>
@@ -3415,31 +3355,7 @@
                 <w:szCs w:val="18"/>
                 <w:lang w:eastAsia="ru-RU"/>
               </w:rPr>
-              <w:t xml:space="preserve">Величина чистых активов за последний завершенный квартал </w:t>
-            </w:r>
-            <w:r>
-              <w:rPr>
-                <w:rFonts w:eastAsia="Times New Roman" w:ascii="Times New Roman" w:hAnsi="Times New Roman"/>
-                <w:b/>
-                <w:bCs/>
-                <w:color w:val="000000"/>
-                <w:sz w:val="18"/>
-                <w:szCs w:val="18"/>
-                <w:lang w:eastAsia="ru-RU"/>
-              </w:rPr>
-              <w:t>больше</w:t>
-            </w:r>
-            <w:r>
-              <w:rPr>
-                <w:rFonts w:eastAsia="Times New Roman" w:ascii="Times New Roman" w:hAnsi="Times New Roman"/>
-                <w:b/>
-                <w:bCs/>
-                <w:color w:val="000000"/>
-                <w:sz w:val="18"/>
-                <w:szCs w:val="18"/>
-                <w:lang w:eastAsia="ru-RU"/>
-              </w:rPr>
-              <w:t xml:space="preserve"> уставного капитала </w:t>
+              <w:t xml:space="preserve">Величина чистых активов за последний завершенный квартал больше уставного капитала </w:t>
             </w:r>
             <w:r>
               <w:rPr>
@@ -3469,7 +3385,7 @@
         </w:tc>
         <w:tc>
           <w:tcPr>
-            <w:tcW w:w="2126" w:type="dxa"/>
+            <w:tcW w:w="2127" w:type="dxa"/>
             <w:gridSpan w:val="2"/>
             <w:tcBorders>
               <w:top w:val="single" w:sz="8" w:space="0" w:color="00000A"/>
@@ -3481,7 +3397,7 @@
             </w:tcBorders>
             <w:shd w:fill="auto" w:val="clear"/>
             <w:tcMar>
-              <w:left w:w="98" w:type="dxa"/>
+              <w:left w:w="88" w:type="dxa"/>
             </w:tcMar>
             <w:vAlign w:val="center"/>
           </w:tcPr>
@@ -3491,7 +3407,7 @@
               <w:spacing w:lineRule="auto" w:line="240" w:before="0" w:after="0"/>
               <w:jc w:val="center"/>
               <w:rPr>
-                <w:color w:val="auto"/>
+                <w:color w:val="00000A"/>
               </w:rPr>
             </w:pPr>
             <w:r>
@@ -3499,7 +3415,7 @@
                 <w:rFonts w:eastAsia="Times New Roman" w:ascii="Times New Roman" w:hAnsi="Times New Roman"/>
                 <w:b/>
                 <w:bCs/>
-                <w:color w:val="auto"/>
+                <w:color w:val="00000A"/>
                 <w:sz w:val="18"/>
                 <w:szCs w:val="18"/>
                 <w:lang w:eastAsia="ru-RU"/>
@@ -3515,7 +3431,7 @@
         </w:trPr>
         <w:tc>
           <w:tcPr>
-            <w:tcW w:w="535" w:type="dxa"/>
+            <w:tcW w:w="534" w:type="dxa"/>
             <w:tcBorders>
               <w:top w:val="single" w:sz="8" w:space="0" w:color="00000A"/>
               <w:left w:val="single" w:sz="8" w:space="0" w:color="00000A"/>
@@ -3526,7 +3442,7 @@
             </w:tcBorders>
             <w:shd w:fill="auto" w:val="clear"/>
             <w:tcMar>
-              <w:left w:w="88" w:type="dxa"/>
+              <w:left w:w="78" w:type="dxa"/>
             </w:tcMar>
             <w:vAlign w:val="bottom"/>
           </w:tcPr>
@@ -3573,7 +3489,7 @@
             </w:tcBorders>
             <w:shd w:fill="auto" w:val="clear"/>
             <w:tcMar>
-              <w:left w:w="98" w:type="dxa"/>
+              <w:left w:w="88" w:type="dxa"/>
             </w:tcMar>
             <w:vAlign w:val="center"/>
           </w:tcPr>
@@ -3608,7 +3524,7 @@
         </w:tc>
         <w:tc>
           <w:tcPr>
-            <w:tcW w:w="2126" w:type="dxa"/>
+            <w:tcW w:w="2127" w:type="dxa"/>
             <w:gridSpan w:val="2"/>
             <w:tcBorders>
               <w:top w:val="single" w:sz="8" w:space="0" w:color="00000A"/>
@@ -3620,7 +3536,7 @@
             </w:tcBorders>
             <w:shd w:fill="auto" w:val="clear"/>
             <w:tcMar>
-              <w:left w:w="98" w:type="dxa"/>
+              <w:left w:w="88" w:type="dxa"/>
             </w:tcMar>
             <w:vAlign w:val="center"/>
           </w:tcPr>
@@ -3630,7 +3546,7 @@
               <w:spacing w:lineRule="auto" w:line="240" w:before="0" w:after="0"/>
               <w:jc w:val="center"/>
               <w:rPr>
-                <w:color w:val="auto"/>
+                <w:color w:val="00000A"/>
               </w:rPr>
             </w:pPr>
             <w:r>
@@ -3638,7 +3554,7 @@
                 <w:rFonts w:eastAsia="Times New Roman" w:ascii="Times New Roman" w:hAnsi="Times New Roman"/>
                 <w:b/>
                 <w:bCs/>
-                <w:color w:val="auto"/>
+                <w:color w:val="00000A"/>
                 <w:sz w:val="18"/>
                 <w:szCs w:val="18"/>
                 <w:lang w:eastAsia="ru-RU"/>
@@ -3654,7 +3570,7 @@
         </w:trPr>
         <w:tc>
           <w:tcPr>
-            <w:tcW w:w="535" w:type="dxa"/>
+            <w:tcW w:w="534" w:type="dxa"/>
             <w:tcBorders>
               <w:top w:val="single" w:sz="8" w:space="0" w:color="00000A"/>
               <w:left w:val="single" w:sz="8" w:space="0" w:color="00000A"/>
@@ -3665,7 +3581,7 @@
             </w:tcBorders>
             <w:shd w:fill="auto" w:val="clear"/>
             <w:tcMar>
-              <w:left w:w="88" w:type="dxa"/>
+              <w:left w:w="78" w:type="dxa"/>
             </w:tcMar>
             <w:vAlign w:val="bottom"/>
           </w:tcPr>
@@ -3712,7 +3628,7 @@
             </w:tcBorders>
             <w:shd w:fill="auto" w:val="clear"/>
             <w:tcMar>
-              <w:left w:w="98" w:type="dxa"/>
+              <w:left w:w="88" w:type="dxa"/>
             </w:tcMar>
             <w:vAlign w:val="center"/>
           </w:tcPr>
@@ -3747,7 +3663,7 @@
         </w:tc>
         <w:tc>
           <w:tcPr>
-            <w:tcW w:w="2126" w:type="dxa"/>
+            <w:tcW w:w="2127" w:type="dxa"/>
             <w:gridSpan w:val="2"/>
             <w:tcBorders>
               <w:top w:val="single" w:sz="8" w:space="0" w:color="00000A"/>
@@ -3759,7 +3675,7 @@
             </w:tcBorders>
             <w:shd w:fill="auto" w:val="clear"/>
             <w:tcMar>
-              <w:left w:w="98" w:type="dxa"/>
+              <w:left w:w="88" w:type="dxa"/>
             </w:tcMar>
             <w:vAlign w:val="center"/>
           </w:tcPr>
@@ -3769,7 +3685,7 @@
               <w:spacing w:lineRule="auto" w:line="240" w:before="0" w:after="0"/>
               <w:jc w:val="center"/>
               <w:rPr>
-                <w:color w:val="auto"/>
+                <w:color w:val="00000A"/>
               </w:rPr>
             </w:pPr>
             <w:r>
@@ -3777,7 +3693,7 @@
                 <w:rFonts w:eastAsia="Times New Roman" w:ascii="Times New Roman" w:hAnsi="Times New Roman"/>
                 <w:b/>
                 <w:bCs/>
-                <w:color w:val="auto"/>
+                <w:color w:val="00000A"/>
                 <w:sz w:val="18"/>
                 <w:szCs w:val="18"/>
                 <w:lang w:eastAsia="ru-RU"/>
@@ -3793,7 +3709,7 @@
         </w:trPr>
         <w:tc>
           <w:tcPr>
-            <w:tcW w:w="535" w:type="dxa"/>
+            <w:tcW w:w="534" w:type="dxa"/>
             <w:tcBorders>
               <w:top w:val="single" w:sz="8" w:space="0" w:color="00000A"/>
               <w:left w:val="single" w:sz="8" w:space="0" w:color="00000A"/>
@@ -3804,7 +3720,7 @@
             </w:tcBorders>
             <w:shd w:fill="auto" w:val="clear"/>
             <w:tcMar>
-              <w:left w:w="88" w:type="dxa"/>
+              <w:left w:w="78" w:type="dxa"/>
             </w:tcMar>
             <w:vAlign w:val="bottom"/>
           </w:tcPr>
@@ -3851,7 +3767,7 @@
             </w:tcBorders>
             <w:shd w:fill="auto" w:val="clear"/>
             <w:tcMar>
-              <w:left w:w="98" w:type="dxa"/>
+              <w:left w:w="88" w:type="dxa"/>
             </w:tcMar>
             <w:vAlign w:val="center"/>
           </w:tcPr>
@@ -3886,7 +3802,7 @@
         </w:tc>
         <w:tc>
           <w:tcPr>
-            <w:tcW w:w="2126" w:type="dxa"/>
+            <w:tcW w:w="2127" w:type="dxa"/>
             <w:gridSpan w:val="2"/>
             <w:tcBorders>
               <w:top w:val="single" w:sz="8" w:space="0" w:color="00000A"/>
@@ -3898,7 +3814,7 @@
             </w:tcBorders>
             <w:shd w:fill="auto" w:val="clear"/>
             <w:tcMar>
-              <w:left w:w="98" w:type="dxa"/>
+              <w:left w:w="88" w:type="dxa"/>
             </w:tcMar>
             <w:vAlign w:val="center"/>
           </w:tcPr>
@@ -3908,7 +3824,7 @@
               <w:spacing w:lineRule="auto" w:line="240" w:before="0" w:after="0"/>
               <w:jc w:val="center"/>
               <w:rPr>
-                <w:color w:val="auto"/>
+                <w:color w:val="00000A"/>
               </w:rPr>
             </w:pPr>
             <w:r>
@@ -3916,7 +3832,7 @@
                 <w:rFonts w:eastAsia="Times New Roman" w:ascii="Times New Roman" w:hAnsi="Times New Roman"/>
                 <w:b/>
                 <w:bCs/>
-                <w:color w:val="auto"/>
+                <w:color w:val="00000A"/>
                 <w:sz w:val="18"/>
                 <w:szCs w:val="18"/>
                 <w:lang w:eastAsia="ru-RU"/>
@@ -3932,7 +3848,7 @@
         </w:trPr>
         <w:tc>
           <w:tcPr>
-            <w:tcW w:w="535" w:type="dxa"/>
+            <w:tcW w:w="534" w:type="dxa"/>
             <w:tcBorders>
               <w:top w:val="single" w:sz="8" w:space="0" w:color="00000A"/>
               <w:left w:val="single" w:sz="8" w:space="0" w:color="00000A"/>
@@ -3943,7 +3859,7 @@
             </w:tcBorders>
             <w:shd w:fill="auto" w:val="clear"/>
             <w:tcMar>
-              <w:left w:w="88" w:type="dxa"/>
+              <w:left w:w="78" w:type="dxa"/>
             </w:tcMar>
             <w:vAlign w:val="bottom"/>
           </w:tcPr>
@@ -3990,7 +3906,7 @@
             </w:tcBorders>
             <w:shd w:color="000000" w:fill="FFFFFF" w:val="clear"/>
             <w:tcMar>
-              <w:left w:w="98" w:type="dxa"/>
+              <w:left w:w="88" w:type="dxa"/>
             </w:tcMar>
             <w:vAlign w:val="center"/>
           </w:tcPr>
@@ -4037,7 +3953,7 @@
         </w:tc>
         <w:tc>
           <w:tcPr>
-            <w:tcW w:w="2126" w:type="dxa"/>
+            <w:tcW w:w="2127" w:type="dxa"/>
             <w:gridSpan w:val="2"/>
             <w:tcBorders>
               <w:top w:val="single" w:sz="8" w:space="0" w:color="00000A"/>
@@ -4049,7 +3965,7 @@
             </w:tcBorders>
             <w:shd w:fill="auto" w:val="clear"/>
             <w:tcMar>
-              <w:left w:w="98" w:type="dxa"/>
+              <w:left w:w="88" w:type="dxa"/>
             </w:tcMar>
             <w:vAlign w:val="center"/>
           </w:tcPr>
@@ -4059,7 +3975,7 @@
               <w:spacing w:lineRule="auto" w:line="240" w:before="0" w:after="0"/>
               <w:jc w:val="center"/>
               <w:rPr>
-                <w:color w:val="auto"/>
+                <w:color w:val="00000A"/>
               </w:rPr>
             </w:pPr>
             <w:r>
@@ -4067,7 +3983,7 @@
                 <w:rFonts w:eastAsia="Times New Roman" w:ascii="Times New Roman" w:hAnsi="Times New Roman"/>
                 <w:b/>
                 <w:bCs/>
-                <w:color w:val="auto"/>
+                <w:color w:val="00000A"/>
                 <w:sz w:val="18"/>
                 <w:szCs w:val="18"/>
                 <w:lang w:eastAsia="ru-RU"/>
@@ -4083,7 +3999,7 @@
         </w:trPr>
         <w:tc>
           <w:tcPr>
-            <w:tcW w:w="535" w:type="dxa"/>
+            <w:tcW w:w="534" w:type="dxa"/>
             <w:tcBorders>
               <w:top w:val="single" w:sz="8" w:space="0" w:color="00000A"/>
               <w:left w:val="single" w:sz="8" w:space="0" w:color="00000A"/>
@@ -4094,7 +4010,7 @@
             </w:tcBorders>
             <w:shd w:fill="auto" w:val="clear"/>
             <w:tcMar>
-              <w:left w:w="88" w:type="dxa"/>
+              <w:left w:w="78" w:type="dxa"/>
             </w:tcMar>
             <w:vAlign w:val="bottom"/>
           </w:tcPr>
@@ -4141,7 +4057,7 @@
             </w:tcBorders>
             <w:shd w:fill="auto" w:val="clear"/>
             <w:tcMar>
-              <w:left w:w="98" w:type="dxa"/>
+              <w:left w:w="88" w:type="dxa"/>
             </w:tcMar>
             <w:vAlign w:val="center"/>
           </w:tcPr>
@@ -4176,7 +4092,7 @@
         </w:tc>
         <w:tc>
           <w:tcPr>
-            <w:tcW w:w="2126" w:type="dxa"/>
+            <w:tcW w:w="2127" w:type="dxa"/>
             <w:gridSpan w:val="2"/>
             <w:tcBorders>
               <w:top w:val="single" w:sz="8" w:space="0" w:color="00000A"/>
@@ -4188,7 +4104,7 @@
             </w:tcBorders>
             <w:shd w:fill="auto" w:val="clear"/>
             <w:tcMar>
-              <w:left w:w="98" w:type="dxa"/>
+              <w:left w:w="88" w:type="dxa"/>
             </w:tcMar>
             <w:vAlign w:val="center"/>
           </w:tcPr>
@@ -4198,7 +4114,7 @@
               <w:spacing w:lineRule="auto" w:line="240" w:before="0" w:after="0"/>
               <w:jc w:val="center"/>
               <w:rPr>
-                <w:color w:val="auto"/>
+                <w:color w:val="00000A"/>
               </w:rPr>
             </w:pPr>
             <w:r>
@@ -4206,7 +4122,7 @@
                 <w:rFonts w:eastAsia="Times New Roman" w:ascii="Times New Roman" w:hAnsi="Times New Roman"/>
                 <w:b/>
                 <w:bCs/>
-                <w:color w:val="auto"/>
+                <w:color w:val="00000A"/>
                 <w:sz w:val="18"/>
                 <w:szCs w:val="18"/>
                 <w:lang w:eastAsia="ru-RU"/>
@@ -4222,7 +4138,7 @@
         </w:trPr>
         <w:tc>
           <w:tcPr>
-            <w:tcW w:w="535" w:type="dxa"/>
+            <w:tcW w:w="534" w:type="dxa"/>
             <w:tcBorders>
               <w:top w:val="single" w:sz="8" w:space="0" w:color="00000A"/>
               <w:left w:val="single" w:sz="8" w:space="0" w:color="00000A"/>
@@ -4233,7 +4149,7 @@
             </w:tcBorders>
             <w:shd w:fill="auto" w:val="clear"/>
             <w:tcMar>
-              <w:left w:w="88" w:type="dxa"/>
+              <w:left w:w="78" w:type="dxa"/>
             </w:tcMar>
             <w:vAlign w:val="bottom"/>
           </w:tcPr>
@@ -4280,7 +4196,7 @@
             </w:tcBorders>
             <w:shd w:fill="auto" w:val="clear"/>
             <w:tcMar>
-              <w:left w:w="98" w:type="dxa"/>
+              <w:left w:w="88" w:type="dxa"/>
             </w:tcMar>
             <w:vAlign w:val="center"/>
           </w:tcPr>
@@ -4315,7 +4231,7 @@
         </w:tc>
         <w:tc>
           <w:tcPr>
-            <w:tcW w:w="2126" w:type="dxa"/>
+            <w:tcW w:w="2127" w:type="dxa"/>
             <w:gridSpan w:val="2"/>
             <w:tcBorders>
               <w:top w:val="single" w:sz="8" w:space="0" w:color="00000A"/>
@@ -4327,7 +4243,7 @@
             </w:tcBorders>
             <w:shd w:fill="auto" w:val="clear"/>
             <w:tcMar>
-              <w:left w:w="98" w:type="dxa"/>
+              <w:left w:w="88" w:type="dxa"/>
             </w:tcMar>
             <w:vAlign w:val="center"/>
           </w:tcPr>
@@ -4337,7 +4253,7 @@
               <w:spacing w:lineRule="auto" w:line="240" w:before="0" w:after="0"/>
               <w:jc w:val="center"/>
               <w:rPr>
-                <w:color w:val="auto"/>
+                <w:color w:val="00000A"/>
               </w:rPr>
             </w:pPr>
             <w:r>
@@ -4345,7 +4261,7 @@
                 <w:rFonts w:eastAsia="Times New Roman" w:ascii="Times New Roman" w:hAnsi="Times New Roman"/>
                 <w:b/>
                 <w:bCs/>
-                <w:color w:val="auto"/>
+                <w:color w:val="00000A"/>
                 <w:sz w:val="18"/>
                 <w:szCs w:val="18"/>
                 <w:lang w:eastAsia="ru-RU"/>
@@ -4361,7 +4277,7 @@
         </w:trPr>
         <w:tc>
           <w:tcPr>
-            <w:tcW w:w="535" w:type="dxa"/>
+            <w:tcW w:w="534" w:type="dxa"/>
             <w:tcBorders>
               <w:top w:val="single" w:sz="8" w:space="0" w:color="00000A"/>
               <w:left w:val="single" w:sz="8" w:space="0" w:color="00000A"/>
@@ -4372,7 +4288,7 @@
             </w:tcBorders>
             <w:shd w:fill="auto" w:val="clear"/>
             <w:tcMar>
-              <w:left w:w="88" w:type="dxa"/>
+              <w:left w:w="78" w:type="dxa"/>
             </w:tcMar>
             <w:vAlign w:val="bottom"/>
           </w:tcPr>
@@ -4419,7 +4335,7 @@
             </w:tcBorders>
             <w:shd w:fill="auto" w:val="clear"/>
             <w:tcMar>
-              <w:left w:w="98" w:type="dxa"/>
+              <w:left w:w="88" w:type="dxa"/>
             </w:tcMar>
             <w:vAlign w:val="center"/>
           </w:tcPr>
@@ -4454,7 +4370,7 @@
         </w:tc>
         <w:tc>
           <w:tcPr>
-            <w:tcW w:w="2126" w:type="dxa"/>
+            <w:tcW w:w="2127" w:type="dxa"/>
             <w:gridSpan w:val="2"/>
             <w:tcBorders>
               <w:top w:val="single" w:sz="8" w:space="0" w:color="00000A"/>
@@ -4466,7 +4382,7 @@
             </w:tcBorders>
             <w:shd w:fill="auto" w:val="clear"/>
             <w:tcMar>
-              <w:left w:w="98" w:type="dxa"/>
+              <w:left w:w="88" w:type="dxa"/>
             </w:tcMar>
             <w:vAlign w:val="center"/>
           </w:tcPr>
@@ -4476,7 +4392,7 @@
               <w:spacing w:lineRule="auto" w:line="240" w:before="0" w:after="0"/>
               <w:jc w:val="center"/>
               <w:rPr>
-                <w:color w:val="auto"/>
+                <w:color w:val="00000A"/>
               </w:rPr>
             </w:pPr>
             <w:r>
@@ -4484,7 +4400,7 @@
                 <w:rFonts w:eastAsia="Times New Roman" w:ascii="Times New Roman" w:hAnsi="Times New Roman"/>
                 <w:b/>
                 <w:bCs/>
-                <w:color w:val="auto"/>
+                <w:color w:val="00000A"/>
                 <w:sz w:val="18"/>
                 <w:szCs w:val="18"/>
                 <w:lang w:eastAsia="ru-RU"/>
@@ -4500,7 +4416,7 @@
         </w:trPr>
         <w:tc>
           <w:tcPr>
-            <w:tcW w:w="535" w:type="dxa"/>
+            <w:tcW w:w="534" w:type="dxa"/>
             <w:tcBorders>
               <w:top w:val="single" w:sz="8" w:space="0" w:color="00000A"/>
               <w:left w:val="single" w:sz="8" w:space="0" w:color="00000A"/>
@@ -4511,7 +4427,7 @@
             </w:tcBorders>
             <w:shd w:fill="auto" w:val="clear"/>
             <w:tcMar>
-              <w:left w:w="88" w:type="dxa"/>
+              <w:left w:w="78" w:type="dxa"/>
             </w:tcMar>
             <w:vAlign w:val="bottom"/>
           </w:tcPr>
@@ -4558,7 +4474,7 @@
             </w:tcBorders>
             <w:shd w:fill="auto" w:val="clear"/>
             <w:tcMar>
-              <w:left w:w="98" w:type="dxa"/>
+              <w:left w:w="88" w:type="dxa"/>
             </w:tcMar>
             <w:vAlign w:val="center"/>
           </w:tcPr>
@@ -4593,7 +4509,7 @@
         </w:tc>
         <w:tc>
           <w:tcPr>
-            <w:tcW w:w="2126" w:type="dxa"/>
+            <w:tcW w:w="2127" w:type="dxa"/>
             <w:gridSpan w:val="2"/>
             <w:tcBorders>
               <w:top w:val="single" w:sz="8" w:space="0" w:color="00000A"/>
@@ -4605,7 +4521,7 @@
             </w:tcBorders>
             <w:shd w:fill="auto" w:val="clear"/>
             <w:tcMar>
-              <w:left w:w="98" w:type="dxa"/>
+              <w:left w:w="88" w:type="dxa"/>
             </w:tcMar>
             <w:vAlign w:val="center"/>
           </w:tcPr>
@@ -4615,7 +4531,7 @@
               <w:spacing w:lineRule="auto" w:line="240" w:before="0" w:after="0"/>
               <w:jc w:val="center"/>
               <w:rPr>
-                <w:color w:val="auto"/>
+                <w:color w:val="00000A"/>
               </w:rPr>
             </w:pPr>
             <w:r>
@@ -4623,7 +4539,7 @@
                 <w:rFonts w:eastAsia="Times New Roman" w:ascii="Times New Roman" w:hAnsi="Times New Roman"/>
                 <w:b/>
                 <w:bCs/>
-                <w:color w:val="auto"/>
+                <w:color w:val="00000A"/>
                 <w:sz w:val="18"/>
                 <w:szCs w:val="18"/>
                 <w:lang w:eastAsia="ru-RU"/>
@@ -4639,7 +4555,7 @@
         </w:trPr>
         <w:tc>
           <w:tcPr>
-            <w:tcW w:w="535" w:type="dxa"/>
+            <w:tcW w:w="534" w:type="dxa"/>
             <w:tcBorders>
               <w:top w:val="single" w:sz="8" w:space="0" w:color="00000A"/>
               <w:left w:val="single" w:sz="8" w:space="0" w:color="00000A"/>
@@ -4650,7 +4566,7 @@
             </w:tcBorders>
             <w:shd w:fill="auto" w:val="clear"/>
             <w:tcMar>
-              <w:left w:w="88" w:type="dxa"/>
+              <w:left w:w="78" w:type="dxa"/>
             </w:tcMar>
             <w:vAlign w:val="bottom"/>
           </w:tcPr>
@@ -4695,7 +4611,7 @@
             </w:tcBorders>
             <w:shd w:fill="auto" w:val="clear"/>
             <w:tcMar>
-              <w:left w:w="98" w:type="dxa"/>
+              <w:left w:w="88" w:type="dxa"/>
             </w:tcMar>
             <w:vAlign w:val="center"/>
           </w:tcPr>
@@ -4742,7 +4658,7 @@
         </w:tc>
         <w:tc>
           <w:tcPr>
-            <w:tcW w:w="2126" w:type="dxa"/>
+            <w:tcW w:w="2127" w:type="dxa"/>
             <w:gridSpan w:val="2"/>
             <w:tcBorders>
               <w:top w:val="single" w:sz="8" w:space="0" w:color="00000A"/>
@@ -4754,7 +4670,7 @@
             </w:tcBorders>
             <w:shd w:fill="auto" w:val="clear"/>
             <w:tcMar>
-              <w:left w:w="98" w:type="dxa"/>
+              <w:left w:w="88" w:type="dxa"/>
             </w:tcMar>
             <w:vAlign w:val="center"/>
           </w:tcPr>
@@ -4764,7 +4680,7 @@
               <w:spacing w:lineRule="auto" w:line="240" w:before="0" w:after="0"/>
               <w:jc w:val="center"/>
               <w:rPr>
-                <w:color w:val="auto"/>
+                <w:color w:val="00000A"/>
               </w:rPr>
             </w:pPr>
             <w:r>
@@ -4772,7 +4688,7 @@
                 <w:rFonts w:eastAsia="Times New Roman" w:ascii="Times New Roman" w:hAnsi="Times New Roman"/>
                 <w:b/>
                 <w:bCs/>
-                <w:color w:val="auto"/>
+                <w:color w:val="00000A"/>
                 <w:sz w:val="18"/>
                 <w:szCs w:val="18"/>
                 <w:lang w:eastAsia="ru-RU"/>
@@ -4788,7 +4704,7 @@
         </w:trPr>
         <w:tc>
           <w:tcPr>
-            <w:tcW w:w="535" w:type="dxa"/>
+            <w:tcW w:w="534" w:type="dxa"/>
             <w:tcBorders>
               <w:top w:val="single" w:sz="8" w:space="0" w:color="00000A"/>
               <w:left w:val="single" w:sz="8" w:space="0" w:color="00000A"/>
@@ -4799,7 +4715,7 @@
             </w:tcBorders>
             <w:shd w:fill="auto" w:val="clear"/>
             <w:tcMar>
-              <w:left w:w="88" w:type="dxa"/>
+              <w:left w:w="78" w:type="dxa"/>
             </w:tcMar>
             <w:vAlign w:val="bottom"/>
           </w:tcPr>
@@ -4844,7 +4760,7 @@
             </w:tcBorders>
             <w:shd w:fill="auto" w:val="clear"/>
             <w:tcMar>
-              <w:left w:w="98" w:type="dxa"/>
+              <w:left w:w="88" w:type="dxa"/>
             </w:tcMar>
             <w:vAlign w:val="center"/>
           </w:tcPr>
@@ -4891,7 +4807,7 @@
         </w:tc>
         <w:tc>
           <w:tcPr>
-            <w:tcW w:w="2126" w:type="dxa"/>
+            <w:tcW w:w="2127" w:type="dxa"/>
             <w:gridSpan w:val="2"/>
             <w:tcBorders>
               <w:top w:val="single" w:sz="8" w:space="0" w:color="00000A"/>
@@ -4903,7 +4819,7 @@
             </w:tcBorders>
             <w:shd w:fill="auto" w:val="clear"/>
             <w:tcMar>
-              <w:left w:w="98" w:type="dxa"/>
+              <w:left w:w="88" w:type="dxa"/>
             </w:tcMar>
             <w:vAlign w:val="center"/>
           </w:tcPr>
@@ -4913,7 +4829,7 @@
               <w:spacing w:lineRule="auto" w:line="240" w:before="0" w:after="0"/>
               <w:jc w:val="center"/>
               <w:rPr>
-                <w:color w:val="auto"/>
+                <w:color w:val="00000A"/>
               </w:rPr>
             </w:pPr>
             <w:r>
@@ -4921,7 +4837,7 @@
                 <w:rFonts w:eastAsia="Times New Roman" w:ascii="Times New Roman" w:hAnsi="Times New Roman"/>
                 <w:b/>
                 <w:bCs/>
-                <w:color w:val="auto"/>
+                <w:color w:val="00000A"/>
                 <w:sz w:val="18"/>
                 <w:szCs w:val="18"/>
                 <w:lang w:eastAsia="ru-RU"/>
@@ -4937,7 +4853,7 @@
         </w:trPr>
         <w:tc>
           <w:tcPr>
-            <w:tcW w:w="535" w:type="dxa"/>
+            <w:tcW w:w="534" w:type="dxa"/>
             <w:tcBorders/>
             <w:shd w:fill="auto" w:val="clear"/>
             <w:vAlign w:val="bottom"/>
@@ -4963,7 +4879,7 @@
         </w:tc>
         <w:tc>
           <w:tcPr>
-            <w:tcW w:w="8846" w:type="dxa"/>
+            <w:tcW w:w="8847" w:type="dxa"/>
             <w:gridSpan w:val="3"/>
             <w:tcBorders>
               <w:top w:val="single" w:sz="8" w:space="0" w:color="00000A"/>
@@ -4973,7 +4889,7 @@
             </w:tcBorders>
             <w:shd w:fill="auto" w:val="clear"/>
             <w:tcMar>
-              <w:left w:w="88" w:type="dxa"/>
+              <w:left w:w="78" w:type="dxa"/>
             </w:tcMar>
             <w:vAlign w:val="center"/>
           </w:tcPr>
@@ -5260,7 +5176,7 @@
       <w:tblPr>
         <w:tblW w:w="4750" w:type="pct"/>
         <w:jc w:val="left"/>
-        <w:tblInd w:w="104" w:type="dxa"/>
+        <w:tblInd w:w="99" w:type="dxa"/>
         <w:tblBorders>
           <w:top w:val="single" w:sz="4" w:space="0" w:color="00000A"/>
           <w:left w:val="single" w:sz="4" w:space="0" w:color="00000A"/>
@@ -5271,7 +5187,7 @@
         </w:tblBorders>
         <w:tblCellMar>
           <w:top w:w="0" w:type="dxa"/>
-          <w:left w:w="98" w:type="dxa"/>
+          <w:left w:w="93" w:type="dxa"/>
           <w:bottom w:w="0" w:type="dxa"/>
           <w:right w:w="108" w:type="dxa"/>
         </w:tblCellMar>
@@ -5298,7 +5214,7 @@
             </w:tcBorders>
             <w:shd w:fill="auto" w:val="clear"/>
             <w:tcMar>
-              <w:left w:w="98" w:type="dxa"/>
+              <w:left w:w="93" w:type="dxa"/>
             </w:tcMar>
           </w:tcPr>
           <w:p>
@@ -5334,7 +5250,7 @@
             </w:tcBorders>
             <w:shd w:fill="auto" w:val="clear"/>
             <w:tcMar>
-              <w:left w:w="98" w:type="dxa"/>
+              <w:left w:w="93" w:type="dxa"/>
             </w:tcMar>
             <w:vAlign w:val="center"/>
           </w:tcPr>
@@ -5371,7 +5287,7 @@
             </w:tcBorders>
             <w:shd w:fill="auto" w:val="clear"/>
             <w:tcMar>
-              <w:left w:w="98" w:type="dxa"/>
+              <w:left w:w="93" w:type="dxa"/>
             </w:tcMar>
           </w:tcPr>
           <w:p>
@@ -5407,7 +5323,7 @@
             </w:tcBorders>
             <w:shd w:fill="auto" w:val="clear"/>
             <w:tcMar>
-              <w:left w:w="98" w:type="dxa"/>
+              <w:left w:w="93" w:type="dxa"/>
             </w:tcMar>
           </w:tcPr>
           <w:p>
@@ -5449,7 +5365,7 @@
             </w:tcBorders>
             <w:shd w:fill="auto" w:val="clear"/>
             <w:tcMar>
-              <w:left w:w="98" w:type="dxa"/>
+              <w:left w:w="93" w:type="dxa"/>
             </w:tcMar>
           </w:tcPr>
           <w:p>
@@ -5481,7 +5397,7 @@
             </w:tcBorders>
             <w:shd w:fill="auto" w:val="clear"/>
             <w:tcMar>
-              <w:left w:w="98" w:type="dxa"/>
+              <w:left w:w="93" w:type="dxa"/>
             </w:tcMar>
             <w:vAlign w:val="center"/>
           </w:tcPr>
@@ -5520,7 +5436,7 @@
             </w:tcBorders>
             <w:shd w:fill="auto" w:val="clear"/>
             <w:tcMar>
-              <w:left w:w="98" w:type="dxa"/>
+              <w:left w:w="93" w:type="dxa"/>
             </w:tcMar>
           </w:tcPr>
           <w:p>
@@ -5563,7 +5479,7 @@
             </w:tcBorders>
             <w:shd w:fill="auto" w:val="clear"/>
             <w:tcMar>
-              <w:left w:w="98" w:type="dxa"/>
+              <w:left w:w="93" w:type="dxa"/>
             </w:tcMar>
           </w:tcPr>
           <w:p>
@@ -5605,7 +5521,7 @@
             </w:tcBorders>
             <w:shd w:fill="auto" w:val="clear"/>
             <w:tcMar>
-              <w:left w:w="98" w:type="dxa"/>
+              <w:left w:w="93" w:type="dxa"/>
             </w:tcMar>
           </w:tcPr>
           <w:p>
@@ -5636,7 +5552,7 @@
             </w:tcBorders>
             <w:shd w:fill="auto" w:val="clear"/>
             <w:tcMar>
-              <w:left w:w="98" w:type="dxa"/>
+              <w:left w:w="93" w:type="dxa"/>
             </w:tcMar>
             <w:vAlign w:val="center"/>
           </w:tcPr>
@@ -5675,7 +5591,7 @@
             </w:tcBorders>
             <w:shd w:fill="auto" w:val="clear"/>
             <w:tcMar>
-              <w:left w:w="98" w:type="dxa"/>
+              <w:left w:w="93" w:type="dxa"/>
             </w:tcMar>
           </w:tcPr>
           <w:p>
@@ -5718,7 +5634,7 @@
             </w:tcBorders>
             <w:shd w:fill="auto" w:val="clear"/>
             <w:tcMar>
-              <w:left w:w="98" w:type="dxa"/>
+              <w:left w:w="93" w:type="dxa"/>
             </w:tcMar>
           </w:tcPr>
           <w:p>
@@ -5762,7 +5678,7 @@
             </w:tcBorders>
             <w:shd w:fill="auto" w:val="clear"/>
             <w:tcMar>
-              <w:left w:w="98" w:type="dxa"/>
+              <w:left w:w="93" w:type="dxa"/>
             </w:tcMar>
           </w:tcPr>
           <w:p>
@@ -5797,7 +5713,7 @@
             </w:tcBorders>
             <w:shd w:fill="auto" w:val="clear"/>
             <w:tcMar>
-              <w:left w:w="98" w:type="dxa"/>
+              <w:left w:w="93" w:type="dxa"/>
             </w:tcMar>
             <w:vAlign w:val="center"/>
           </w:tcPr>
@@ -5834,7 +5750,7 @@
             </w:tcBorders>
             <w:shd w:fill="auto" w:val="clear"/>
             <w:tcMar>
-              <w:left w:w="98" w:type="dxa"/>
+              <w:left w:w="93" w:type="dxa"/>
             </w:tcMar>
           </w:tcPr>
           <w:p>
@@ -5877,7 +5793,7 @@
             </w:tcBorders>
             <w:shd w:fill="auto" w:val="clear"/>
             <w:tcMar>
-              <w:left w:w="98" w:type="dxa"/>
+              <w:left w:w="93" w:type="dxa"/>
             </w:tcMar>
           </w:tcPr>
           <w:p>
@@ -5896,7 +5812,21 @@
               <w:rPr>
                 <w:rFonts w:ascii="Times New Roman" w:hAnsi="Times New Roman"/>
               </w:rPr>
-              <w:t>{issue.scoring_revenue_reduction}</w:t>
+              <w:t>{issue.</w:t>
+            </w:r>
+            <w:bookmarkStart w:id="2" w:name="__DdeLink__4412_4130706824"/>
+            <w:r>
+              <w:rPr>
+                <w:rFonts w:ascii="Times New Roman" w:hAnsi="Times New Roman"/>
+              </w:rPr>
+              <w:t>scoring_revenue_reduction</w:t>
+            </w:r>
+            <w:bookmarkEnd w:id="2"/>
+            <w:r>
+              <w:rPr>
+                <w:rFonts w:ascii="Times New Roman" w:hAnsi="Times New Roman"/>
+              </w:rPr>
+              <w:t>}</w:t>
             </w:r>
           </w:p>
         </w:tc>
@@ -5919,7 +5849,7 @@
             </w:tcBorders>
             <w:shd w:fill="auto" w:val="clear"/>
             <w:tcMar>
-              <w:left w:w="98" w:type="dxa"/>
+              <w:left w:w="93" w:type="dxa"/>
             </w:tcMar>
           </w:tcPr>
           <w:p>
@@ -5953,7 +5883,7 @@
             </w:tcBorders>
             <w:shd w:fill="auto" w:val="clear"/>
             <w:tcMar>
-              <w:left w:w="98" w:type="dxa"/>
+              <w:left w:w="93" w:type="dxa"/>
             </w:tcMar>
             <w:vAlign w:val="center"/>
           </w:tcPr>
@@ -5992,7 +5922,7 @@
             </w:tcBorders>
             <w:shd w:fill="auto" w:val="clear"/>
             <w:tcMar>
-              <w:left w:w="98" w:type="dxa"/>
+              <w:left w:w="93" w:type="dxa"/>
             </w:tcMar>
           </w:tcPr>
           <w:p>
@@ -6035,7 +5965,7 @@
             </w:tcBorders>
             <w:shd w:fill="auto" w:val="clear"/>
             <w:tcMar>
-              <w:left w:w="98" w:type="dxa"/>
+              <w:left w:w="93" w:type="dxa"/>
             </w:tcMar>
           </w:tcPr>
           <w:p>
@@ -6074,7 +6004,7 @@
             </w:tcBorders>
             <w:shd w:fill="auto" w:val="clear"/>
             <w:tcMar>
-              <w:left w:w="98" w:type="dxa"/>
+              <w:left w:w="93" w:type="dxa"/>
             </w:tcMar>
           </w:tcPr>
           <w:p>
@@ -6106,7 +6036,7 @@
             </w:tcBorders>
             <w:shd w:fill="auto" w:val="clear"/>
             <w:tcMar>
-              <w:left w:w="98" w:type="dxa"/>
+              <w:left w:w="93" w:type="dxa"/>
             </w:tcMar>
             <w:vAlign w:val="center"/>
           </w:tcPr>
@@ -6145,7 +6075,7 @@
             </w:tcBorders>
             <w:shd w:fill="auto" w:val="clear"/>
             <w:tcMar>
-              <w:left w:w="98" w:type="dxa"/>
+              <w:left w:w="93" w:type="dxa"/>
             </w:tcMar>
           </w:tcPr>
           <w:p>
@@ -6183,7 +6113,7 @@
             </w:tcBorders>
             <w:shd w:fill="auto" w:val="clear"/>
             <w:tcMar>
-              <w:left w:w="98" w:type="dxa"/>
+              <w:left w:w="93" w:type="dxa"/>
             </w:tcMar>
           </w:tcPr>
           <w:p>
@@ -6225,7 +6155,7 @@
             </w:tcBorders>
             <w:shd w:fill="auto" w:val="clear"/>
             <w:tcMar>
-              <w:left w:w="98" w:type="dxa"/>
+              <w:left w:w="93" w:type="dxa"/>
             </w:tcMar>
           </w:tcPr>
           <w:p>
@@ -6256,7 +6186,7 @@
             </w:tcBorders>
             <w:shd w:fill="auto" w:val="clear"/>
             <w:tcMar>
-              <w:left w:w="98" w:type="dxa"/>
+              <w:left w:w="93" w:type="dxa"/>
             </w:tcMar>
             <w:vAlign w:val="center"/>
           </w:tcPr>
@@ -6293,7 +6223,7 @@
             </w:tcBorders>
             <w:shd w:fill="auto" w:val="clear"/>
             <w:tcMar>
-              <w:left w:w="98" w:type="dxa"/>
+              <w:left w:w="93" w:type="dxa"/>
             </w:tcMar>
           </w:tcPr>
           <w:p>
@@ -6331,7 +6261,7 @@
             </w:tcBorders>
             <w:shd w:fill="auto" w:val="clear"/>
             <w:tcMar>
-              <w:left w:w="98" w:type="dxa"/>
+              <w:left w:w="93" w:type="dxa"/>
             </w:tcMar>
           </w:tcPr>
           <w:p>
@@ -6372,7 +6302,7 @@
             </w:tcBorders>
             <w:shd w:fill="auto" w:val="clear"/>
             <w:tcMar>
-              <w:left w:w="98" w:type="dxa"/>
+              <w:left w:w="93" w:type="dxa"/>
             </w:tcMar>
           </w:tcPr>
           <w:p>
@@ -6404,7 +6334,7 @@
             </w:tcBorders>
             <w:shd w:fill="auto" w:val="clear"/>
             <w:tcMar>
-              <w:left w:w="98" w:type="dxa"/>
+              <w:left w:w="93" w:type="dxa"/>
             </w:tcMar>
             <w:vAlign w:val="center"/>
           </w:tcPr>
@@ -6441,7 +6371,7 @@
             </w:tcBorders>
             <w:shd w:fill="auto" w:val="clear"/>
             <w:tcMar>
-              <w:left w:w="98" w:type="dxa"/>
+              <w:left w:w="93" w:type="dxa"/>
             </w:tcMar>
           </w:tcPr>
           <w:p>
@@ -6479,7 +6409,7 @@
             </w:tcBorders>
             <w:shd w:fill="auto" w:val="clear"/>
             <w:tcMar>
-              <w:left w:w="98" w:type="dxa"/>
+              <w:left w:w="93" w:type="dxa"/>
             </w:tcMar>
           </w:tcPr>
           <w:p>
@@ -6521,7 +6451,7 @@
             </w:tcBorders>
             <w:shd w:fill="auto" w:val="clear"/>
             <w:tcMar>
-              <w:left w:w="98" w:type="dxa"/>
+              <w:left w:w="93" w:type="dxa"/>
             </w:tcMar>
           </w:tcPr>
           <w:p>
@@ -6552,7 +6482,7 @@
             </w:tcBorders>
             <w:shd w:fill="auto" w:val="clear"/>
             <w:tcMar>
-              <w:left w:w="98" w:type="dxa"/>
+              <w:left w:w="93" w:type="dxa"/>
             </w:tcMar>
             <w:vAlign w:val="center"/>
           </w:tcPr>
@@ -6591,7 +6521,7 @@
             </w:tcBorders>
             <w:shd w:fill="auto" w:val="clear"/>
             <w:tcMar>
-              <w:left w:w="98" w:type="dxa"/>
+              <w:left w:w="93" w:type="dxa"/>
             </w:tcMar>
           </w:tcPr>
           <w:p>
@@ -6629,7 +6559,7 @@
             </w:tcBorders>
             <w:shd w:fill="auto" w:val="clear"/>
             <w:tcMar>
-              <w:left w:w="98" w:type="dxa"/>
+              <w:left w:w="93" w:type="dxa"/>
             </w:tcMar>
           </w:tcPr>
           <w:p>
@@ -6669,7 +6599,7 @@
             </w:tcBorders>
             <w:shd w:fill="auto" w:val="clear"/>
             <w:tcMar>
-              <w:left w:w="98" w:type="dxa"/>
+              <w:left w:w="93" w:type="dxa"/>
             </w:tcMar>
           </w:tcPr>
           <w:p>
@@ -6701,7 +6631,7 @@
             </w:tcBorders>
             <w:shd w:fill="auto" w:val="clear"/>
             <w:tcMar>
-              <w:left w:w="98" w:type="dxa"/>
+              <w:left w:w="93" w:type="dxa"/>
             </w:tcMar>
             <w:vAlign w:val="center"/>
           </w:tcPr>
@@ -6715,6 +6645,8 @@
                 <w:szCs w:val="22"/>
               </w:rPr>
             </w:pPr>
+            <w:bookmarkStart w:id="3" w:name="__DdeLink__5585_4130706824"/>
+            <w:bookmarkEnd w:id="3"/>
             <w:r>
               <w:rPr>
                 <w:i/>
@@ -6738,7 +6670,7 @@
             </w:tcBorders>
             <w:shd w:fill="auto" w:val="clear"/>
             <w:tcMar>
-              <w:left w:w="98" w:type="dxa"/>
+              <w:left w:w="93" w:type="dxa"/>
             </w:tcMar>
           </w:tcPr>
           <w:p>
@@ -6749,15 +6681,13 @@
               </w:tabs>
               <w:spacing w:before="0" w:after="200"/>
               <w:jc w:val="center"/>
-              <w:rPr>
-                <w:rFonts w:ascii="Times New Roman" w:hAnsi="Times New Roman"/>
-              </w:rPr>
-            </w:pPr>
-            <w:r>
-              <w:rPr>
-                <w:rFonts w:ascii="Times New Roman" w:hAnsi="Times New Roman"/>
-              </w:rPr>
-              <w:t>Да/нет</w:t>
+              <w:rPr/>
+            </w:pPr>
+            <w:r>
+              <w:rPr>
+                <w:rFonts w:ascii="Times New Roman" w:hAnsi="Times New Roman"/>
+              </w:rPr>
+              <w:t>{issue.humanized_is_contract_corresponds_issuer_activity}</w:t>
             </w:r>
           </w:p>
         </w:tc>
@@ -6774,7 +6704,7 @@
             </w:tcBorders>
             <w:shd w:fill="auto" w:val="clear"/>
             <w:tcMar>
-              <w:left w:w="98" w:type="dxa"/>
+              <w:left w:w="93" w:type="dxa"/>
             </w:tcMar>
           </w:tcPr>
           <w:p>
@@ -6793,6 +6723,7 @@
               <w:rPr>
                 <w:rFonts w:ascii="Times New Roman" w:hAnsi="Times New Roman"/>
               </w:rPr>
+              <w:t>0</w:t>
             </w:r>
           </w:p>
         </w:tc>
@@ -6814,7 +6745,7 @@
             </w:tcBorders>
             <w:shd w:fill="auto" w:val="clear"/>
             <w:tcMar>
-              <w:left w:w="98" w:type="dxa"/>
+              <w:left w:w="93" w:type="dxa"/>
             </w:tcMar>
           </w:tcPr>
           <w:p>
@@ -6846,7 +6777,7 @@
             </w:tcBorders>
             <w:shd w:fill="auto" w:val="clear"/>
             <w:tcMar>
-              <w:left w:w="98" w:type="dxa"/>
+              <w:left w:w="93" w:type="dxa"/>
             </w:tcMar>
             <w:vAlign w:val="center"/>
           </w:tcPr>
@@ -6883,7 +6814,7 @@
             </w:tcBorders>
             <w:shd w:fill="auto" w:val="clear"/>
             <w:tcMar>
-              <w:left w:w="98" w:type="dxa"/>
+              <w:left w:w="93" w:type="dxa"/>
             </w:tcMar>
           </w:tcPr>
           <w:p>
@@ -6919,7 +6850,7 @@
             </w:tcBorders>
             <w:shd w:fill="auto" w:val="clear"/>
             <w:tcMar>
-              <w:left w:w="98" w:type="dxa"/>
+              <w:left w:w="93" w:type="dxa"/>
             </w:tcMar>
           </w:tcPr>
           <w:p>
@@ -6961,7 +6892,7 @@
             </w:tcBorders>
             <w:shd w:fill="auto" w:val="clear"/>
             <w:tcMar>
-              <w:left w:w="98" w:type="dxa"/>
+              <w:left w:w="93" w:type="dxa"/>
             </w:tcMar>
             <w:vAlign w:val="center"/>
           </w:tcPr>
@@ -6994,7 +6925,7 @@
             </w:tcBorders>
             <w:shd w:fill="auto" w:val="clear"/>
             <w:tcMar>
-              <w:left w:w="98" w:type="dxa"/>
+              <w:left w:w="93" w:type="dxa"/>
             </w:tcMar>
             <w:vAlign w:val="center"/>
           </w:tcPr>
@@ -7033,7 +6964,7 @@
             </w:tcBorders>
             <w:shd w:fill="auto" w:val="clear"/>
             <w:tcMar>
-              <w:left w:w="98" w:type="dxa"/>
+              <w:left w:w="93" w:type="dxa"/>
             </w:tcMar>
           </w:tcPr>
           <w:p>
@@ -7070,7 +7001,7 @@
             </w:tcBorders>
             <w:shd w:fill="auto" w:val="clear"/>
             <w:tcMar>
-              <w:left w:w="98" w:type="dxa"/>
+              <w:left w:w="93" w:type="dxa"/>
             </w:tcMar>
           </w:tcPr>
           <w:p>
@@ -7112,7 +7043,7 @@
             </w:tcBorders>
             <w:shd w:fill="auto" w:val="clear"/>
             <w:tcMar>
-              <w:left w:w="98" w:type="dxa"/>
+              <w:left w:w="93" w:type="dxa"/>
             </w:tcMar>
           </w:tcPr>
           <w:p>
@@ -7143,7 +7074,7 @@
             </w:tcBorders>
             <w:shd w:fill="auto" w:val="clear"/>
             <w:tcMar>
-              <w:left w:w="98" w:type="dxa"/>
+              <w:left w:w="93" w:type="dxa"/>
             </w:tcMar>
             <w:vAlign w:val="center"/>
           </w:tcPr>
@@ -7182,7 +7113,7 @@
             </w:tcBorders>
             <w:shd w:fill="auto" w:val="clear"/>
             <w:tcMar>
-              <w:left w:w="98" w:type="dxa"/>
+              <w:left w:w="93" w:type="dxa"/>
             </w:tcMar>
           </w:tcPr>
           <w:p>
@@ -7219,7 +7150,7 @@
             </w:tcBorders>
             <w:shd w:fill="auto" w:val="clear"/>
             <w:tcMar>
-              <w:left w:w="98" w:type="dxa"/>
+              <w:left w:w="93" w:type="dxa"/>
             </w:tcMar>
           </w:tcPr>
           <w:p>
@@ -7259,7 +7190,7 @@
             </w:tcBorders>
             <w:shd w:fill="auto" w:val="clear"/>
             <w:tcMar>
-              <w:left w:w="98" w:type="dxa"/>
+              <w:left w:w="93" w:type="dxa"/>
             </w:tcMar>
           </w:tcPr>
           <w:p>
@@ -7295,7 +7226,7 @@
             </w:tcBorders>
             <w:shd w:fill="auto" w:val="clear"/>
             <w:tcMar>
-              <w:left w:w="98" w:type="dxa"/>
+              <w:left w:w="93" w:type="dxa"/>
             </w:tcMar>
             <w:vAlign w:val="center"/>
           </w:tcPr>
@@ -7335,7 +7266,7 @@
             </w:tcBorders>
             <w:shd w:fill="auto" w:val="clear"/>
             <w:tcMar>
-              <w:left w:w="98" w:type="dxa"/>
+              <w:left w:w="93" w:type="dxa"/>
             </w:tcMar>
           </w:tcPr>
           <w:p>
@@ -7371,7 +7302,7 @@
             </w:tcBorders>
             <w:shd w:fill="auto" w:val="clear"/>
             <w:tcMar>
-              <w:left w:w="98" w:type="dxa"/>
+              <w:left w:w="93" w:type="dxa"/>
             </w:tcMar>
             <w:vAlign w:val="center"/>
           </w:tcPr>
@@ -7411,7 +7342,7 @@
             </w:tcBorders>
             <w:shd w:fill="auto" w:val="clear"/>
             <w:tcMar>
-              <w:left w:w="98" w:type="dxa"/>
+              <w:left w:w="93" w:type="dxa"/>
             </w:tcMar>
           </w:tcPr>
           <w:p>
@@ -7447,7 +7378,7 @@
             </w:tcBorders>
             <w:shd w:fill="auto" w:val="clear"/>
             <w:tcMar>
-              <w:left w:w="98" w:type="dxa"/>
+              <w:left w:w="93" w:type="dxa"/>
             </w:tcMar>
             <w:vAlign w:val="center"/>
           </w:tcPr>
@@ -7546,7 +7477,7 @@
       <w:tblPr>
         <w:tblW w:w="4750" w:type="pct"/>
         <w:jc w:val="left"/>
-        <w:tblInd w:w="104" w:type="dxa"/>
+        <w:tblInd w:w="99" w:type="dxa"/>
         <w:tblBorders>
           <w:top w:val="single" w:sz="4" w:space="0" w:color="00000A"/>
           <w:left w:val="single" w:sz="4" w:space="0" w:color="00000A"/>
@@ -7557,7 +7488,7 @@
         </w:tblBorders>
         <w:tblCellMar>
           <w:top w:w="0" w:type="dxa"/>
-          <w:left w:w="98" w:type="dxa"/>
+          <w:left w:w="93" w:type="dxa"/>
           <w:bottom w:w="0" w:type="dxa"/>
           <w:right w:w="108" w:type="dxa"/>
         </w:tblCellMar>
@@ -7565,7 +7496,7 @@
       </w:tblPr>
       <w:tblGrid>
         <w:gridCol w:w="6825"/>
-        <w:gridCol w:w="2062"/>
+        <w:gridCol w:w="2061"/>
       </w:tblGrid>
       <w:tr>
         <w:trPr/>
@@ -7582,7 +7513,7 @@
             </w:tcBorders>
             <w:shd w:fill="auto" w:val="clear"/>
             <w:tcMar>
-              <w:left w:w="98" w:type="dxa"/>
+              <w:left w:w="93" w:type="dxa"/>
             </w:tcMar>
             <w:vAlign w:val="center"/>
           </w:tcPr>
@@ -7604,7 +7535,7 @@
         </w:tc>
         <w:tc>
           <w:tcPr>
-            <w:tcW w:w="2062" w:type="dxa"/>
+            <w:tcW w:w="2061" w:type="dxa"/>
             <w:tcBorders>
               <w:top w:val="single" w:sz="4" w:space="0" w:color="00000A"/>
               <w:left w:val="single" w:sz="4" w:space="0" w:color="00000A"/>
@@ -7615,7 +7546,7 @@
             </w:tcBorders>
             <w:shd w:fill="auto" w:val="clear"/>
             <w:tcMar>
-              <w:left w:w="98" w:type="dxa"/>
+              <w:left w:w="93" w:type="dxa"/>
             </w:tcMar>
             <w:vAlign w:val="center"/>
           </w:tcPr>
@@ -7632,7 +7563,10 @@
               </w:rPr>
             </w:pPr>
             <w:r>
-              <w:rPr/>
+              <w:rPr>
+                <w:rFonts w:ascii="Times New Roman" w:hAnsi="Times New Roman"/>
+              </w:rPr>
+              <w:t>{issue.humanized_is_need_to_check_real_of_issuer_activity}</w:t>
             </w:r>
           </w:p>
         </w:tc>
@@ -7652,7 +7586,7 @@
             </w:tcBorders>
             <w:shd w:fill="auto" w:val="clear"/>
             <w:tcMar>
-              <w:left w:w="98" w:type="dxa"/>
+              <w:left w:w="93" w:type="dxa"/>
             </w:tcMar>
             <w:vAlign w:val="center"/>
           </w:tcPr>
@@ -7674,7 +7608,7 @@
         </w:tc>
         <w:tc>
           <w:tcPr>
-            <w:tcW w:w="2062" w:type="dxa"/>
+            <w:tcW w:w="2061" w:type="dxa"/>
             <w:tcBorders>
               <w:top w:val="single" w:sz="4" w:space="0" w:color="00000A"/>
               <w:left w:val="single" w:sz="4" w:space="0" w:color="00000A"/>
@@ -7685,7 +7619,7 @@
             </w:tcBorders>
             <w:shd w:fill="auto" w:val="clear"/>
             <w:tcMar>
-              <w:left w:w="98" w:type="dxa"/>
+              <w:left w:w="93" w:type="dxa"/>
             </w:tcMar>
             <w:vAlign w:val="center"/>
           </w:tcPr>
@@ -7703,7 +7637,21 @@
               <w:rPr>
                 <w:rFonts w:ascii="Times New Roman" w:hAnsi="Times New Roman"/>
               </w:rPr>
-              <w:t>{issue.humanized_is_real_of_issuer_activity_confirms}</w:t>
+              <w:t>{issue.</w:t>
+            </w:r>
+            <w:bookmarkStart w:id="4" w:name="__DdeLink__5583_4130706824"/>
+            <w:r>
+              <w:rPr>
+                <w:rFonts w:ascii="Times New Roman" w:hAnsi="Times New Roman"/>
+              </w:rPr>
+              <w:t>humanized_is_real_of_issuer_activity_confirms</w:t>
+            </w:r>
+            <w:bookmarkEnd w:id="4"/>
+            <w:r>
+              <w:rPr>
+                <w:rFonts w:ascii="Times New Roman" w:hAnsi="Times New Roman"/>
+              </w:rPr>
+              <w:t>}</w:t>
             </w:r>
           </w:p>
         </w:tc>
@@ -7791,7 +7739,7 @@
       <w:tblPr>
         <w:tblW w:w="4750" w:type="pct"/>
         <w:jc w:val="left"/>
-        <w:tblInd w:w="104" w:type="dxa"/>
+        <w:tblInd w:w="99" w:type="dxa"/>
         <w:tblBorders>
           <w:top w:val="single" w:sz="4" w:space="0" w:color="00000A"/>
           <w:left w:val="single" w:sz="4" w:space="0" w:color="00000A"/>
@@ -7802,7 +7750,7 @@
         </w:tblBorders>
         <w:tblCellMar>
           <w:top w:w="0" w:type="dxa"/>
-          <w:left w:w="98" w:type="dxa"/>
+          <w:left w:w="93" w:type="dxa"/>
           <w:bottom w:w="0" w:type="dxa"/>
           <w:right w:w="108" w:type="dxa"/>
         </w:tblCellMar>
@@ -7829,7 +7777,7 @@
             </w:tcBorders>
             <w:shd w:fill="auto" w:val="clear"/>
             <w:tcMar>
-              <w:left w:w="98" w:type="dxa"/>
+              <w:left w:w="93" w:type="dxa"/>
             </w:tcMar>
           </w:tcPr>
           <w:p>
@@ -7861,7 +7809,7 @@
             </w:tcBorders>
             <w:shd w:fill="auto" w:val="clear"/>
             <w:tcMar>
-              <w:left w:w="98" w:type="dxa"/>
+              <w:left w:w="93" w:type="dxa"/>
             </w:tcMar>
           </w:tcPr>
           <w:p>
@@ -7904,7 +7852,7 @@
             </w:tcBorders>
             <w:shd w:fill="auto" w:val="clear"/>
             <w:tcMar>
-              <w:left w:w="98" w:type="dxa"/>
+              <w:left w:w="93" w:type="dxa"/>
             </w:tcMar>
           </w:tcPr>
           <w:p>
@@ -7936,7 +7884,7 @@
             </w:tcBorders>
             <w:shd w:fill="auto" w:val="clear"/>
             <w:tcMar>
-              <w:left w:w="98" w:type="dxa"/>
+              <w:left w:w="93" w:type="dxa"/>
             </w:tcMar>
           </w:tcPr>
           <w:p>
@@ -7979,7 +7927,7 @@
             </w:tcBorders>
             <w:shd w:fill="auto" w:val="clear"/>
             <w:tcMar>
-              <w:left w:w="98" w:type="dxa"/>
+              <w:left w:w="93" w:type="dxa"/>
             </w:tcMar>
           </w:tcPr>
           <w:p>
@@ -8011,7 +7959,7 @@
             </w:tcBorders>
             <w:shd w:fill="auto" w:val="clear"/>
             <w:tcMar>
-              <w:left w:w="98" w:type="dxa"/>
+              <w:left w:w="93" w:type="dxa"/>
             </w:tcMar>
           </w:tcPr>
           <w:p>
@@ -8028,13 +7976,7 @@
               <w:rPr>
                 <w:rFonts w:ascii="Times New Roman" w:hAnsi="Times New Roman"/>
               </w:rPr>
-              <w:t>{issue.bank_reserving_percent}</w:t>
-            </w:r>
-            <w:r>
-              <w:rPr>
-                <w:rFonts w:ascii="Times New Roman" w:hAnsi="Times New Roman"/>
-              </w:rPr>
-              <w:t xml:space="preserve"> %</w:t>
+              <w:t>{issue.bank_reserving_percent} %</w:t>
             </w:r>
           </w:p>
         </w:tc>
@@ -8073,39 +8015,7 @@
           <w:sz w:val="20"/>
           <w:szCs w:val="20"/>
         </w:rPr>
-        <w:t xml:space="preserve"> </w:t>
-      </w:r>
-      <w:r>
-        <w:rPr>
-          <w:rFonts w:ascii="Times New Roman" w:hAnsi="Times New Roman"/>
-          <w:sz w:val="20"/>
-          <w:szCs w:val="20"/>
-        </w:rPr>
-        <w:t>{</w:t>
-      </w:r>
-      <w:r>
-        <w:rPr>
-          <w:rFonts w:ascii="Times New Roman" w:hAnsi="Times New Roman"/>
-          <w:sz w:val="20"/>
-          <w:szCs w:val="20"/>
-        </w:rPr>
-        <w:t>issue.</w:t>
-      </w:r>
-      <w:r>
-        <w:rPr>
-          <w:rFonts w:ascii="Times New Roman" w:hAnsi="Times New Roman"/>
-          <w:sz w:val="20"/>
-          <w:szCs w:val="20"/>
-        </w:rPr>
-        <w:t>humanized_is_surety_needed}</w:t>
-      </w:r>
-      <w:r>
-        <w:rPr>
-          <w:rFonts w:ascii="Times New Roman" w:hAnsi="Times New Roman"/>
-          <w:sz w:val="20"/>
-          <w:szCs w:val="20"/>
-        </w:rPr>
-        <w:t xml:space="preserve"> </w:t>
+        <w:t xml:space="preserve"> {issue.humanized_is_surety_needed} </w:t>
       </w:r>
     </w:p>
     <w:p>

</xml_diff>